<commit_message>
Update Second Terminal Examination Routine image
</commit_message>
<xml_diff>
--- a/Second Terminal Examination Routine -2082.docx
+++ b/Second Terminal Examination Routine -2082.docx
@@ -129,23 +129,7 @@
           <w:rFonts w:ascii="Times New Roman" w:hAnsi="Times New Roman" w:cs="Times New Roman"/>
           <w:szCs w:val="22"/>
         </w:rPr>
-        <w:t xml:space="preserve">Ratnanagar-7, </w:t>
-      </w:r>
-      <w:proofErr w:type="spellStart"/>
-      <w:r>
-        <w:rPr>
-          <w:rFonts w:ascii="Times New Roman" w:hAnsi="Times New Roman" w:cs="Times New Roman"/>
-          <w:szCs w:val="22"/>
-        </w:rPr>
-        <w:t>Sauraha</w:t>
-      </w:r>
-      <w:proofErr w:type="spellEnd"/>
-      <w:r>
-        <w:rPr>
-          <w:rFonts w:ascii="Times New Roman" w:hAnsi="Times New Roman" w:cs="Times New Roman"/>
-          <w:szCs w:val="22"/>
-        </w:rPr>
-        <w:t>, Chitwan</w:t>
+        <w:t>Ratnanagar-7, Sauraha, Chitwan</w:t>
       </w:r>
     </w:p>
     <w:p>
@@ -776,9 +760,20 @@
                 <w:rFonts w:ascii="Times New Roman" w:hAnsi="Times New Roman" w:cs="Times New Roman"/>
                 <w:b/>
                 <w:bCs/>
-                <w:sz w:val="20"/>
-              </w:rPr>
-              <w:t>Class/Day</w:t>
+                <w:sz w:val="18"/>
+                <w:szCs w:val="18"/>
+              </w:rPr>
+              <w:t>Grade</w:t>
+            </w:r>
+            <w:r>
+              <w:rPr>
+                <w:rFonts w:ascii="Times New Roman" w:hAnsi="Times New Roman" w:cs="Times New Roman"/>
+                <w:b/>
+                <w:bCs/>
+                <w:sz w:val="18"/>
+                <w:szCs w:val="18"/>
+              </w:rPr>
+              <w:t>/Day</w:t>
             </w:r>
           </w:p>
         </w:tc>
@@ -1144,7 +1139,6 @@
                 <w:szCs w:val="22"/>
               </w:rPr>
             </w:pPr>
-            <w:proofErr w:type="gramStart"/>
             <w:r>
               <w:rPr>
                 <w:rStyle w:val="y2iqfc"/>
@@ -1152,9 +1146,29 @@
                 <w:color w:val="202124"/>
                 <w:szCs w:val="22"/>
               </w:rPr>
-              <w:t>g]</w:t>
-            </w:r>
-            <w:proofErr w:type="spellStart"/>
+              <w:t>g]kfnL ln=</w:t>
+            </w:r>
+          </w:p>
+        </w:tc>
+        <w:tc>
+          <w:tcPr>
+            <w:tcW w:w="810" w:type="dxa"/>
+            <w:tcBorders>
+              <w:top w:val="single" w:sz="4" w:space="0" w:color="auto"/>
+              <w:left w:val="single" w:sz="4" w:space="0" w:color="auto"/>
+              <w:bottom w:val="single" w:sz="4" w:space="0" w:color="auto"/>
+              <w:right w:val="single" w:sz="4" w:space="0" w:color="auto"/>
+            </w:tcBorders>
+            <w:vAlign w:val="center"/>
+          </w:tcPr>
+          <w:p>
+            <w:pPr>
+              <w:jc w:val="center"/>
+              <w:rPr>
+                <w:rFonts w:ascii="Times New Roman" w:hAnsi="Times New Roman" w:cs="Times New Roman"/>
+                <w:szCs w:val="22"/>
+              </w:rPr>
+            </w:pPr>
             <w:r>
               <w:rPr>
                 <w:rStyle w:val="y2iqfc"/>
@@ -1162,93 +1176,8 @@
                 <w:color w:val="202124"/>
                 <w:szCs w:val="22"/>
               </w:rPr>
-              <w:t>kfnL</w:t>
-            </w:r>
-            <w:proofErr w:type="spellEnd"/>
-            <w:proofErr w:type="gramEnd"/>
-            <w:r>
-              <w:rPr>
-                <w:rStyle w:val="y2iqfc"/>
-                <w:rFonts w:ascii="Preeti" w:hAnsi="Preeti" w:cs="Nirmala UI"/>
-                <w:color w:val="202124"/>
-                <w:szCs w:val="22"/>
-              </w:rPr>
-              <w:t xml:space="preserve"> ln=</w:t>
-            </w:r>
-          </w:p>
-        </w:tc>
-        <w:tc>
-          <w:tcPr>
-            <w:tcW w:w="810" w:type="dxa"/>
-            <w:tcBorders>
-              <w:top w:val="single" w:sz="4" w:space="0" w:color="auto"/>
-              <w:left w:val="single" w:sz="4" w:space="0" w:color="auto"/>
-              <w:bottom w:val="single" w:sz="4" w:space="0" w:color="auto"/>
-              <w:right w:val="single" w:sz="4" w:space="0" w:color="auto"/>
-            </w:tcBorders>
-            <w:vAlign w:val="center"/>
-          </w:tcPr>
-          <w:p>
-            <w:pPr>
-              <w:jc w:val="center"/>
-              <w:rPr>
-                <w:rFonts w:ascii="Times New Roman" w:hAnsi="Times New Roman" w:cs="Times New Roman"/>
-                <w:szCs w:val="22"/>
-              </w:rPr>
-            </w:pPr>
-            <w:proofErr w:type="gramStart"/>
-            <w:r>
-              <w:rPr>
-                <w:rStyle w:val="y2iqfc"/>
-                <w:rFonts w:ascii="Preeti" w:hAnsi="Preeti" w:cs="Nirmala UI"/>
-                <w:color w:val="202124"/>
-                <w:szCs w:val="22"/>
-              </w:rPr>
-              <w:t>g]</w:t>
-            </w:r>
-            <w:proofErr w:type="spellStart"/>
-            <w:r>
-              <w:rPr>
-                <w:rStyle w:val="y2iqfc"/>
-                <w:rFonts w:ascii="Preeti" w:hAnsi="Preeti" w:cs="Nirmala UI"/>
-                <w:color w:val="202124"/>
-                <w:szCs w:val="22"/>
-              </w:rPr>
-              <w:t>kfnL</w:t>
-            </w:r>
-            <w:proofErr w:type="spellEnd"/>
-            <w:proofErr w:type="gramEnd"/>
-            <w:r>
-              <w:rPr>
-                <w:rStyle w:val="y2iqfc"/>
-                <w:rFonts w:ascii="Preeti" w:hAnsi="Preeti" w:cs="Nirmala UI"/>
-                <w:color w:val="202124"/>
-                <w:szCs w:val="22"/>
-              </w:rPr>
-              <w:t xml:space="preserve"> </w:t>
-            </w:r>
-            <w:proofErr w:type="spellStart"/>
-            <w:proofErr w:type="gramStart"/>
-            <w:r>
-              <w:rPr>
-                <w:rStyle w:val="y2iqfc"/>
-                <w:rFonts w:ascii="Preeti" w:hAnsi="Preeti" w:cs="Nirmala UI"/>
-                <w:color w:val="202124"/>
-                <w:szCs w:val="22"/>
-              </w:rPr>
-              <w:t>df</w:t>
-            </w:r>
-            <w:proofErr w:type="spellEnd"/>
-            <w:r>
-              <w:rPr>
-                <w:rStyle w:val="y2iqfc"/>
-                <w:rFonts w:ascii="Preeti" w:hAnsi="Preeti" w:cs="Nirmala UI"/>
-                <w:color w:val="202124"/>
-                <w:szCs w:val="22"/>
-              </w:rPr>
-              <w:t>}=</w:t>
-            </w:r>
-            <w:proofErr w:type="gramEnd"/>
+              <w:t>g]kfnL df}=</w:t>
+            </w:r>
           </w:p>
         </w:tc>
         <w:tc>
@@ -1270,7 +1199,6 @@
                 <w:szCs w:val="22"/>
               </w:rPr>
             </w:pPr>
-            <w:proofErr w:type="spellStart"/>
             <w:r>
               <w:rPr>
                 <w:rFonts w:ascii="Times New Roman" w:hAnsi="Times New Roman" w:cs="Times New Roman"/>
@@ -1278,7 +1206,6 @@
               </w:rPr>
               <w:t>Maths</w:t>
             </w:r>
-            <w:proofErr w:type="spellEnd"/>
             <w:r>
               <w:rPr>
                 <w:rFonts w:ascii="Times New Roman" w:hAnsi="Times New Roman" w:cs="Times New Roman"/>
@@ -1527,7 +1454,6 @@
                 <w:szCs w:val="22"/>
               </w:rPr>
             </w:pPr>
-            <w:proofErr w:type="spellStart"/>
             <w:r>
               <w:rPr>
                 <w:rFonts w:ascii="Times New Roman" w:hAnsi="Times New Roman" w:cs="Times New Roman"/>
@@ -1535,7 +1461,6 @@
               </w:rPr>
               <w:t>Maths</w:t>
             </w:r>
-            <w:proofErr w:type="spellEnd"/>
           </w:p>
         </w:tc>
         <w:tc>
@@ -1558,7 +1483,6 @@
                 <w:szCs w:val="22"/>
               </w:rPr>
             </w:pPr>
-            <w:proofErr w:type="gramStart"/>
             <w:r>
               <w:rPr>
                 <w:rStyle w:val="y2iqfc"/>
@@ -1566,20 +1490,8 @@
                 <w:color w:val="202124"/>
                 <w:szCs w:val="22"/>
               </w:rPr>
-              <w:t>g]</w:t>
-            </w:r>
-            <w:proofErr w:type="spellStart"/>
-            <w:r>
-              <w:rPr>
-                <w:rStyle w:val="y2iqfc"/>
-                <w:rFonts w:ascii="Preeti" w:hAnsi="Preeti" w:cs="Nirmala UI"/>
-                <w:color w:val="202124"/>
-                <w:szCs w:val="22"/>
-              </w:rPr>
-              <w:t>kfnL</w:t>
-            </w:r>
-            <w:proofErr w:type="spellEnd"/>
-            <w:proofErr w:type="gramEnd"/>
+              <w:t>g]kfnL</w:t>
+            </w:r>
           </w:p>
         </w:tc>
         <w:tc>
@@ -1679,8 +1591,6 @@
                 <w:szCs w:val="22"/>
               </w:rPr>
             </w:pPr>
-            <w:proofErr w:type="spellStart"/>
-            <w:proofErr w:type="gramStart"/>
             <w:r>
               <w:rPr>
                 <w:rFonts w:ascii="Times New Roman" w:hAnsi="Times New Roman" w:cs="Times New Roman"/>
@@ -1702,8 +1612,6 @@
               </w:rPr>
               <w:t>k</w:t>
             </w:r>
-            <w:proofErr w:type="spellEnd"/>
-            <w:proofErr w:type="gramEnd"/>
           </w:p>
         </w:tc>
         <w:tc>
@@ -1727,21 +1635,12 @@
                 <w:szCs w:val="22"/>
               </w:rPr>
             </w:pPr>
-            <w:proofErr w:type="spellStart"/>
-            <w:r>
-              <w:rPr>
-                <w:rFonts w:ascii="Times New Roman" w:hAnsi="Times New Roman" w:cs="Times New Roman"/>
-                <w:szCs w:val="22"/>
-              </w:rPr>
-              <w:t>Con+Rhy</w:t>
-            </w:r>
-            <w:proofErr w:type="spellEnd"/>
-            <w:r>
-              <w:rPr>
-                <w:rFonts w:ascii="Times New Roman" w:hAnsi="Times New Roman" w:cs="Times New Roman"/>
-                <w:szCs w:val="22"/>
-              </w:rPr>
-              <w:t>.</w:t>
+            <w:r>
+              <w:rPr>
+                <w:rFonts w:ascii="Times New Roman" w:hAnsi="Times New Roman" w:cs="Times New Roman"/>
+                <w:szCs w:val="22"/>
+              </w:rPr>
+              <w:t>Con+Rhy.</w:t>
             </w:r>
           </w:p>
         </w:tc>
@@ -1832,7 +1731,6 @@
                 <w:szCs w:val="22"/>
               </w:rPr>
             </w:pPr>
-            <w:proofErr w:type="spellStart"/>
             <w:r>
               <w:rPr>
                 <w:rFonts w:ascii="Times New Roman" w:hAnsi="Times New Roman" w:cs="Times New Roman"/>
@@ -1840,7 +1738,6 @@
               </w:rPr>
               <w:t>Maths</w:t>
             </w:r>
-            <w:proofErr w:type="spellEnd"/>
           </w:p>
         </w:tc>
         <w:tc>
@@ -1867,7 +1764,6 @@
                 <w:szCs w:val="22"/>
               </w:rPr>
             </w:pPr>
-            <w:proofErr w:type="gramStart"/>
             <w:r>
               <w:rPr>
                 <w:rStyle w:val="y2iqfc"/>
@@ -1875,20 +1771,8 @@
                 <w:color w:val="202124"/>
                 <w:szCs w:val="22"/>
               </w:rPr>
-              <w:t>g]</w:t>
-            </w:r>
-            <w:proofErr w:type="spellStart"/>
-            <w:r>
-              <w:rPr>
-                <w:rStyle w:val="y2iqfc"/>
-                <w:rFonts w:ascii="Preeti" w:hAnsi="Preeti" w:cs="Nirmala UI"/>
-                <w:color w:val="202124"/>
-                <w:szCs w:val="22"/>
-              </w:rPr>
-              <w:t>kfnL</w:t>
-            </w:r>
-            <w:proofErr w:type="spellEnd"/>
-            <w:proofErr w:type="gramEnd"/>
+              <w:t>g]kfnL</w:t>
+            </w:r>
           </w:p>
         </w:tc>
         <w:tc>
@@ -1989,15 +1873,13 @@
                 <w:szCs w:val="22"/>
               </w:rPr>
             </w:pPr>
-            <w:proofErr w:type="spellStart"/>
-            <w:r>
-              <w:rPr>
-                <w:rFonts w:ascii="Times New Roman" w:hAnsi="Times New Roman" w:cs="Times New Roman"/>
-                <w:szCs w:val="22"/>
-              </w:rPr>
-              <w:t>Eng.I</w:t>
-            </w:r>
-            <w:proofErr w:type="spellEnd"/>
+            <w:r>
+              <w:rPr>
+                <w:rFonts w:ascii="Times New Roman" w:hAnsi="Times New Roman" w:cs="Times New Roman"/>
+                <w:szCs w:val="22"/>
+              </w:rPr>
+              <w:t>Eng-I</w:t>
+            </w:r>
           </w:p>
         </w:tc>
         <w:tc>
@@ -2020,15 +1902,20 @@
                 <w:szCs w:val="22"/>
               </w:rPr>
             </w:pPr>
-            <w:proofErr w:type="spellStart"/>
-            <w:r>
-              <w:rPr>
-                <w:rFonts w:ascii="Times New Roman" w:hAnsi="Times New Roman" w:cs="Times New Roman"/>
-                <w:szCs w:val="22"/>
-              </w:rPr>
-              <w:t>Eng.II</w:t>
-            </w:r>
-            <w:proofErr w:type="spellEnd"/>
+            <w:r>
+              <w:rPr>
+                <w:rFonts w:ascii="Times New Roman" w:hAnsi="Times New Roman" w:cs="Times New Roman"/>
+                <w:szCs w:val="22"/>
+              </w:rPr>
+              <w:t>Eng-I</w:t>
+            </w:r>
+            <w:r>
+              <w:rPr>
+                <w:rFonts w:ascii="Times New Roman" w:hAnsi="Times New Roman" w:cs="Times New Roman"/>
+                <w:szCs w:val="22"/>
+              </w:rPr>
+              <w:t>I</w:t>
+            </w:r>
           </w:p>
         </w:tc>
         <w:tc>
@@ -2117,7 +2004,6 @@
                 <w:szCs w:val="22"/>
               </w:rPr>
             </w:pPr>
-            <w:proofErr w:type="spellStart"/>
             <w:r>
               <w:rPr>
                 <w:rFonts w:ascii="Times New Roman" w:hAnsi="Times New Roman" w:cs="Times New Roman"/>
@@ -2125,7 +2011,6 @@
               </w:rPr>
               <w:t>Maths</w:t>
             </w:r>
-            <w:proofErr w:type="spellEnd"/>
           </w:p>
         </w:tc>
         <w:tc>
@@ -2256,7 +2141,6 @@
                 <w:szCs w:val="22"/>
               </w:rPr>
             </w:pPr>
-            <w:proofErr w:type="gramStart"/>
             <w:r>
               <w:rPr>
                 <w:rStyle w:val="y2iqfc"/>
@@ -2264,20 +2148,8 @@
                 <w:color w:val="202124"/>
                 <w:szCs w:val="22"/>
               </w:rPr>
-              <w:t>g]</w:t>
-            </w:r>
-            <w:proofErr w:type="spellStart"/>
-            <w:r>
-              <w:rPr>
-                <w:rStyle w:val="y2iqfc"/>
-                <w:rFonts w:ascii="Preeti" w:hAnsi="Preeti" w:cs="Nirmala UI"/>
-                <w:color w:val="202124"/>
-                <w:szCs w:val="22"/>
-              </w:rPr>
-              <w:t>kfnL</w:t>
-            </w:r>
-            <w:proofErr w:type="spellEnd"/>
-            <w:proofErr w:type="gramEnd"/>
+              <w:t>g]kfnL</w:t>
+            </w:r>
           </w:p>
         </w:tc>
         <w:tc>
@@ -2300,15 +2172,20 @@
                 <w:szCs w:val="22"/>
               </w:rPr>
             </w:pPr>
-            <w:proofErr w:type="spellStart"/>
-            <w:r>
-              <w:rPr>
-                <w:rFonts w:ascii="Times New Roman" w:hAnsi="Times New Roman" w:cs="Times New Roman"/>
-                <w:szCs w:val="22"/>
-              </w:rPr>
-              <w:t>Eng.II</w:t>
-            </w:r>
-            <w:proofErr w:type="spellEnd"/>
+            <w:r>
+              <w:rPr>
+                <w:rFonts w:ascii="Times New Roman" w:hAnsi="Times New Roman" w:cs="Times New Roman"/>
+                <w:szCs w:val="22"/>
+              </w:rPr>
+              <w:t>Eng-I</w:t>
+            </w:r>
+            <w:r>
+              <w:rPr>
+                <w:rFonts w:ascii="Times New Roman" w:hAnsi="Times New Roman" w:cs="Times New Roman"/>
+                <w:szCs w:val="22"/>
+              </w:rPr>
+              <w:t>I</w:t>
+            </w:r>
           </w:p>
         </w:tc>
         <w:tc>
@@ -2488,7 +2365,6 @@
                 <w:szCs w:val="22"/>
               </w:rPr>
             </w:pPr>
-            <w:proofErr w:type="spellStart"/>
             <w:r>
               <w:rPr>
                 <w:rFonts w:ascii="Times New Roman" w:hAnsi="Times New Roman" w:cs="Times New Roman"/>
@@ -2496,7 +2372,6 @@
               </w:rPr>
               <w:t>Maths</w:t>
             </w:r>
-            <w:proofErr w:type="spellEnd"/>
           </w:p>
         </w:tc>
         <w:tc>
@@ -2520,21 +2395,19 @@
                 <w:szCs w:val="22"/>
               </w:rPr>
             </w:pPr>
-            <w:proofErr w:type="spellStart"/>
-            <w:r>
-              <w:rPr>
-                <w:rFonts w:ascii="Times New Roman" w:hAnsi="Times New Roman" w:cs="Times New Roman"/>
-                <w:szCs w:val="22"/>
-              </w:rPr>
-              <w:t>Eng.II</w:t>
-            </w:r>
-            <w:proofErr w:type="spellEnd"/>
-            <w:r>
-              <w:rPr>
-                <w:rFonts w:ascii="Times New Roman" w:hAnsi="Times New Roman" w:cs="Times New Roman"/>
-                <w:szCs w:val="22"/>
-              </w:rPr>
-              <w:t xml:space="preserve"> +</w:t>
+            <w:r>
+              <w:rPr>
+                <w:rFonts w:ascii="Times New Roman" w:hAnsi="Times New Roman" w:cs="Times New Roman"/>
+                <w:szCs w:val="22"/>
+              </w:rPr>
+              <w:t>Eng-I</w:t>
+            </w:r>
+            <w:r>
+              <w:rPr>
+                <w:rFonts w:ascii="Times New Roman" w:hAnsi="Times New Roman" w:cs="Times New Roman"/>
+                <w:szCs w:val="22"/>
+              </w:rPr>
+              <w:t>I +</w:t>
             </w:r>
           </w:p>
           <w:p>
@@ -2607,7 +2480,6 @@
                 <w:szCs w:val="22"/>
               </w:rPr>
             </w:pPr>
-            <w:proofErr w:type="gramStart"/>
             <w:r>
               <w:rPr>
                 <w:rStyle w:val="y2iqfc"/>
@@ -2615,20 +2487,8 @@
                 <w:color w:val="202124"/>
                 <w:szCs w:val="22"/>
               </w:rPr>
-              <w:t>g]</w:t>
-            </w:r>
-            <w:proofErr w:type="spellStart"/>
-            <w:r>
-              <w:rPr>
-                <w:rStyle w:val="y2iqfc"/>
-                <w:rFonts w:ascii="Preeti" w:hAnsi="Preeti" w:cs="Nirmala UI"/>
-                <w:color w:val="202124"/>
-                <w:szCs w:val="22"/>
-              </w:rPr>
-              <w:t>kfnL</w:t>
-            </w:r>
-            <w:proofErr w:type="spellEnd"/>
-            <w:proofErr w:type="gramEnd"/>
+              <w:t>g]kfnL</w:t>
+            </w:r>
           </w:p>
         </w:tc>
         <w:tc>
@@ -2773,15 +2633,20 @@
                 <w:szCs w:val="22"/>
               </w:rPr>
             </w:pPr>
-            <w:proofErr w:type="spellStart"/>
-            <w:r>
-              <w:rPr>
-                <w:rFonts w:ascii="Times New Roman" w:hAnsi="Times New Roman" w:cs="Times New Roman"/>
-                <w:szCs w:val="22"/>
-              </w:rPr>
-              <w:t>Eng.II</w:t>
-            </w:r>
-            <w:proofErr w:type="spellEnd"/>
+            <w:r>
+              <w:rPr>
+                <w:rFonts w:ascii="Times New Roman" w:hAnsi="Times New Roman" w:cs="Times New Roman"/>
+                <w:szCs w:val="22"/>
+              </w:rPr>
+              <w:t>Eng-I</w:t>
+            </w:r>
+            <w:r>
+              <w:rPr>
+                <w:rFonts w:ascii="Times New Roman" w:hAnsi="Times New Roman" w:cs="Times New Roman"/>
+                <w:szCs w:val="22"/>
+              </w:rPr>
+              <w:t>I</w:t>
+            </w:r>
           </w:p>
         </w:tc>
         <w:tc>
@@ -2805,24 +2670,13 @@
                 <w:szCs w:val="22"/>
               </w:rPr>
             </w:pPr>
-            <w:proofErr w:type="gramStart"/>
             <w:r>
               <w:rPr>
                 <w:rFonts w:ascii="Preeti" w:hAnsi="Preeti" w:cstheme="minorBidi"/>
                 <w:szCs w:val="22"/>
               </w:rPr>
-              <w:t>;</w:t>
-            </w:r>
-            <w:proofErr w:type="spellStart"/>
-            <w:r>
-              <w:rPr>
-                <w:rFonts w:ascii="Preeti" w:hAnsi="Preeti" w:cstheme="minorBidi"/>
-                <w:szCs w:val="22"/>
-              </w:rPr>
-              <w:t>fdflhs</w:t>
-            </w:r>
-            <w:proofErr w:type="spellEnd"/>
-            <w:proofErr w:type="gramEnd"/>
+              <w:t>;fdflhs</w:t>
+            </w:r>
           </w:p>
         </w:tc>
         <w:tc>
@@ -2845,7 +2699,6 @@
                 <w:szCs w:val="22"/>
               </w:rPr>
             </w:pPr>
-            <w:proofErr w:type="spellStart"/>
             <w:r>
               <w:rPr>
                 <w:rFonts w:ascii="Times New Roman" w:hAnsi="Times New Roman" w:cs="Times New Roman"/>
@@ -2853,7 +2706,6 @@
               </w:rPr>
               <w:t>Maths</w:t>
             </w:r>
-            <w:proofErr w:type="spellEnd"/>
           </w:p>
         </w:tc>
         <w:tc>
@@ -2907,7 +2759,6 @@
                 <w:szCs w:val="22"/>
               </w:rPr>
             </w:pPr>
-            <w:proofErr w:type="gramStart"/>
             <w:r>
               <w:rPr>
                 <w:rStyle w:val="y2iqfc"/>
@@ -2915,20 +2766,8 @@
                 <w:color w:val="202124"/>
                 <w:szCs w:val="22"/>
               </w:rPr>
-              <w:t>g]</w:t>
-            </w:r>
-            <w:proofErr w:type="spellStart"/>
-            <w:r>
-              <w:rPr>
-                <w:rStyle w:val="y2iqfc"/>
-                <w:rFonts w:ascii="Preeti" w:hAnsi="Preeti" w:cs="Nirmala UI"/>
-                <w:color w:val="202124"/>
-                <w:szCs w:val="22"/>
-              </w:rPr>
-              <w:t>kfnL</w:t>
-            </w:r>
-            <w:proofErr w:type="spellEnd"/>
-            <w:proofErr w:type="gramEnd"/>
+              <w:t>g]kfnL</w:t>
+            </w:r>
           </w:p>
         </w:tc>
         <w:tc>
@@ -3032,7 +2871,6 @@
                 <w:szCs w:val="22"/>
               </w:rPr>
             </w:pPr>
-            <w:proofErr w:type="spellStart"/>
             <w:r>
               <w:rPr>
                 <w:rFonts w:ascii="Times New Roman" w:hAnsi="Times New Roman" w:cs="Times New Roman"/>
@@ -3040,7 +2878,6 @@
               </w:rPr>
               <w:t>Maths</w:t>
             </w:r>
-            <w:proofErr w:type="spellEnd"/>
           </w:p>
         </w:tc>
         <w:tc>
@@ -3063,24 +2900,13 @@
                 <w:szCs w:val="22"/>
               </w:rPr>
             </w:pPr>
-            <w:proofErr w:type="gramStart"/>
             <w:r>
               <w:rPr>
                 <w:rFonts w:ascii="Preeti" w:hAnsi="Preeti" w:cs="Times New Roman"/>
                 <w:szCs w:val="22"/>
               </w:rPr>
-              <w:t>g]</w:t>
-            </w:r>
-            <w:proofErr w:type="spellStart"/>
-            <w:r>
-              <w:rPr>
-                <w:rFonts w:ascii="Preeti" w:hAnsi="Preeti" w:cs="Times New Roman"/>
-                <w:szCs w:val="22"/>
-              </w:rPr>
-              <w:t>kfnL</w:t>
-            </w:r>
-            <w:proofErr w:type="spellEnd"/>
-            <w:proofErr w:type="gramEnd"/>
+              <w:t>g]kfnL</w:t>
+            </w:r>
           </w:p>
         </w:tc>
         <w:tc>
@@ -3103,24 +2929,13 @@
                 <w:szCs w:val="22"/>
               </w:rPr>
             </w:pPr>
-            <w:proofErr w:type="gramStart"/>
             <w:r>
               <w:rPr>
                 <w:rFonts w:ascii="Preeti" w:hAnsi="Preeti" w:cstheme="minorBidi"/>
                 <w:szCs w:val="22"/>
               </w:rPr>
-              <w:t>;</w:t>
-            </w:r>
-            <w:proofErr w:type="spellStart"/>
-            <w:r>
-              <w:rPr>
-                <w:rFonts w:ascii="Preeti" w:hAnsi="Preeti" w:cstheme="minorBidi"/>
-                <w:szCs w:val="22"/>
-              </w:rPr>
-              <w:t>fdflhs</w:t>
-            </w:r>
-            <w:proofErr w:type="spellEnd"/>
-            <w:proofErr w:type="gramEnd"/>
+              <w:t>;fdflhs</w:t>
+            </w:r>
           </w:p>
         </w:tc>
         <w:tc>
@@ -3173,21 +2988,19 @@
                 <w:szCs w:val="22"/>
               </w:rPr>
             </w:pPr>
-            <w:proofErr w:type="spellStart"/>
-            <w:r>
-              <w:rPr>
-                <w:rFonts w:ascii="Times New Roman" w:hAnsi="Times New Roman" w:cs="Times New Roman"/>
-                <w:szCs w:val="22"/>
-              </w:rPr>
-              <w:t>Eng.II</w:t>
-            </w:r>
-            <w:proofErr w:type="spellEnd"/>
-            <w:r>
-              <w:rPr>
-                <w:rFonts w:ascii="Times New Roman" w:hAnsi="Times New Roman" w:cs="Times New Roman"/>
-                <w:szCs w:val="22"/>
-              </w:rPr>
-              <w:t xml:space="preserve">+ </w:t>
+            <w:r>
+              <w:rPr>
+                <w:rFonts w:ascii="Times New Roman" w:hAnsi="Times New Roman" w:cs="Times New Roman"/>
+                <w:szCs w:val="22"/>
+              </w:rPr>
+              <w:t>Eng-I</w:t>
+            </w:r>
+            <w:r>
+              <w:rPr>
+                <w:rFonts w:ascii="Times New Roman" w:hAnsi="Times New Roman" w:cs="Times New Roman"/>
+                <w:szCs w:val="22"/>
+              </w:rPr>
+              <w:t xml:space="preserve">I+ </w:t>
             </w:r>
             <w:r>
               <w:rPr>
@@ -3369,24 +3182,13 @@
                 <w:szCs w:val="22"/>
               </w:rPr>
             </w:pPr>
-            <w:proofErr w:type="gramStart"/>
             <w:r>
               <w:rPr>
                 <w:rFonts w:ascii="Preeti" w:hAnsi="Preeti" w:cs="Times New Roman"/>
                 <w:szCs w:val="22"/>
               </w:rPr>
-              <w:t>g]</w:t>
-            </w:r>
-            <w:proofErr w:type="spellStart"/>
-            <w:r>
-              <w:rPr>
-                <w:rFonts w:ascii="Preeti" w:hAnsi="Preeti" w:cs="Times New Roman"/>
-                <w:szCs w:val="22"/>
-              </w:rPr>
-              <w:t>kfnL</w:t>
-            </w:r>
-            <w:proofErr w:type="spellEnd"/>
-            <w:proofErr w:type="gramEnd"/>
+              <w:t>g]kfnL</w:t>
+            </w:r>
           </w:p>
         </w:tc>
         <w:tc>
@@ -3409,7 +3211,6 @@
                 <w:szCs w:val="22"/>
               </w:rPr>
             </w:pPr>
-            <w:proofErr w:type="spellStart"/>
             <w:r>
               <w:rPr>
                 <w:rFonts w:ascii="Times New Roman" w:hAnsi="Times New Roman" w:cs="Times New Roman"/>
@@ -3417,7 +3218,6 @@
               </w:rPr>
               <w:t>Maths</w:t>
             </w:r>
-            <w:proofErr w:type="spellEnd"/>
           </w:p>
         </w:tc>
         <w:tc>
@@ -3440,24 +3240,13 @@
                 <w:szCs w:val="22"/>
               </w:rPr>
             </w:pPr>
-            <w:proofErr w:type="gramStart"/>
             <w:r>
               <w:rPr>
                 <w:rFonts w:ascii="Preeti" w:hAnsi="Preeti" w:cstheme="minorBidi"/>
                 <w:szCs w:val="22"/>
               </w:rPr>
-              <w:t>;</w:t>
-            </w:r>
-            <w:proofErr w:type="spellStart"/>
-            <w:r>
-              <w:rPr>
-                <w:rFonts w:ascii="Preeti" w:hAnsi="Preeti" w:cstheme="minorBidi"/>
-                <w:szCs w:val="22"/>
-              </w:rPr>
-              <w:t>fdflhs</w:t>
-            </w:r>
-            <w:proofErr w:type="spellEnd"/>
-            <w:proofErr w:type="gramEnd"/>
+              <w:t>;fdflhs</w:t>
+            </w:r>
           </w:p>
         </w:tc>
         <w:tc>
@@ -3481,15 +3270,27 @@
                 <w:szCs w:val="22"/>
               </w:rPr>
             </w:pPr>
-            <w:proofErr w:type="spellStart"/>
-            <w:r>
-              <w:rPr>
-                <w:rFonts w:ascii="Times New Roman" w:hAnsi="Times New Roman" w:cs="Times New Roman"/>
-                <w:szCs w:val="22"/>
-              </w:rPr>
-              <w:t>Eng.I</w:t>
-            </w:r>
-            <w:proofErr w:type="spellEnd"/>
+            <w:r>
+              <w:rPr>
+                <w:rFonts w:ascii="Times New Roman" w:hAnsi="Times New Roman" w:cs="Times New Roman"/>
+                <w:szCs w:val="22"/>
+              </w:rPr>
+              <w:t>Eng</w:t>
+            </w:r>
+            <w:r>
+              <w:rPr>
+                <w:rFonts w:ascii="Times New Roman" w:hAnsi="Times New Roman" w:cs="Times New Roman"/>
+                <w:szCs w:val="22"/>
+              </w:rPr>
+              <w:t>-</w:t>
+            </w:r>
+            <w:r>
+              <w:rPr>
+                <w:rFonts w:ascii="Times New Roman" w:hAnsi="Times New Roman" w:cs="Times New Roman"/>
+                <w:szCs w:val="22"/>
+              </w:rPr>
+              <w:t>I</w:t>
+            </w:r>
           </w:p>
         </w:tc>
         <w:tc>
@@ -3554,11 +3355,13 @@
             <w:pPr>
               <w:jc w:val="center"/>
               <w:rPr>
-                <w:szCs w:val="22"/>
-              </w:rPr>
-            </w:pPr>
-            <w:r>
-              <w:rPr>
+                <w:rFonts w:ascii="Times New Roman" w:hAnsi="Times New Roman" w:cs="Times New Roman"/>
+                <w:szCs w:val="22"/>
+              </w:rPr>
+            </w:pPr>
+            <w:r>
+              <w:rPr>
+                <w:rFonts w:ascii="Times New Roman" w:hAnsi="Times New Roman" w:cs="Times New Roman"/>
                 <w:szCs w:val="22"/>
               </w:rPr>
               <w:t>HPCA+</w:t>
@@ -3579,6 +3382,7 @@
             </w:pPr>
             <w:r>
               <w:rPr>
+                <w:rFonts w:ascii="Times New Roman" w:hAnsi="Times New Roman" w:cs="Times New Roman"/>
                 <w:szCs w:val="22"/>
               </w:rPr>
               <w:t>Eng-II</w:t>
@@ -3642,7 +3446,6 @@
                 <w:szCs w:val="22"/>
               </w:rPr>
             </w:pPr>
-            <w:proofErr w:type="spellStart"/>
             <w:r>
               <w:rPr>
                 <w:rFonts w:ascii="Times New Roman" w:hAnsi="Times New Roman" w:cs="Times New Roman"/>
@@ -3650,7 +3453,6 @@
               </w:rPr>
               <w:t>Maths</w:t>
             </w:r>
-            <w:proofErr w:type="spellEnd"/>
           </w:p>
         </w:tc>
         <w:tc>
@@ -3674,15 +3476,13 @@
                 <w:szCs w:val="22"/>
               </w:rPr>
             </w:pPr>
-            <w:proofErr w:type="spellStart"/>
-            <w:r>
-              <w:rPr>
-                <w:rFonts w:ascii="Times New Roman" w:hAnsi="Times New Roman" w:cs="Times New Roman"/>
-                <w:szCs w:val="22"/>
-              </w:rPr>
-              <w:t>Eng.I</w:t>
-            </w:r>
-            <w:proofErr w:type="spellEnd"/>
+            <w:r>
+              <w:rPr>
+                <w:rFonts w:ascii="Times New Roman" w:hAnsi="Times New Roman" w:cs="Times New Roman"/>
+                <w:szCs w:val="22"/>
+              </w:rPr>
+              <w:t>Eng-I</w:t>
+            </w:r>
           </w:p>
         </w:tc>
         <w:tc>
@@ -3706,24 +3506,13 @@
                 <w:szCs w:val="22"/>
               </w:rPr>
             </w:pPr>
-            <w:proofErr w:type="gramStart"/>
             <w:r>
               <w:rPr>
                 <w:rFonts w:ascii="Preeti" w:hAnsi="Preeti" w:cstheme="minorBidi"/>
                 <w:szCs w:val="22"/>
               </w:rPr>
-              <w:t>;</w:t>
-            </w:r>
-            <w:proofErr w:type="spellStart"/>
-            <w:r>
-              <w:rPr>
-                <w:rFonts w:ascii="Preeti" w:hAnsi="Preeti" w:cstheme="minorBidi"/>
-                <w:szCs w:val="22"/>
-              </w:rPr>
-              <w:t>fdflhs</w:t>
-            </w:r>
-            <w:proofErr w:type="spellEnd"/>
-            <w:proofErr w:type="gramEnd"/>
+              <w:t>;fdflhs</w:t>
+            </w:r>
           </w:p>
         </w:tc>
         <w:tc>
@@ -3775,24 +3564,13 @@
                 <w:szCs w:val="22"/>
               </w:rPr>
             </w:pPr>
-            <w:proofErr w:type="gramStart"/>
             <w:r>
               <w:rPr>
                 <w:rFonts w:ascii="Preeti" w:hAnsi="Preeti" w:cs="Times New Roman"/>
                 <w:szCs w:val="22"/>
               </w:rPr>
-              <w:t>g]</w:t>
-            </w:r>
-            <w:proofErr w:type="spellStart"/>
-            <w:r>
-              <w:rPr>
-                <w:rFonts w:ascii="Preeti" w:hAnsi="Preeti" w:cs="Times New Roman"/>
-                <w:szCs w:val="22"/>
-              </w:rPr>
-              <w:t>kfnL</w:t>
-            </w:r>
-            <w:proofErr w:type="spellEnd"/>
-            <w:proofErr w:type="gramEnd"/>
+              <w:t>g]kfnL</w:t>
+            </w:r>
           </w:p>
         </w:tc>
         <w:tc>
@@ -3810,11 +3588,13 @@
             <w:pPr>
               <w:jc w:val="center"/>
               <w:rPr>
-                <w:szCs w:val="22"/>
-              </w:rPr>
-            </w:pPr>
-            <w:r>
-              <w:rPr>
+                <w:rFonts w:ascii="Times New Roman" w:hAnsi="Times New Roman" w:cs="Times New Roman"/>
+                <w:szCs w:val="22"/>
+              </w:rPr>
+            </w:pPr>
+            <w:r>
+              <w:rPr>
+                <w:rFonts w:ascii="Times New Roman" w:hAnsi="Times New Roman" w:cs="Times New Roman"/>
                 <w:szCs w:val="22"/>
               </w:rPr>
               <w:t>HPCA+</w:t>
@@ -3829,6 +3609,7 @@
             </w:pPr>
             <w:r>
               <w:rPr>
+                <w:rFonts w:ascii="Times New Roman" w:hAnsi="Times New Roman" w:cs="Times New Roman"/>
                 <w:szCs w:val="22"/>
               </w:rPr>
               <w:t>Eng-II</w:t>
@@ -3999,7 +3780,6 @@
                 <w:szCs w:val="22"/>
               </w:rPr>
             </w:pPr>
-            <w:proofErr w:type="spellStart"/>
             <w:r>
               <w:rPr>
                 <w:rFonts w:ascii="Times New Roman" w:hAnsi="Times New Roman" w:cs="Times New Roman"/>
@@ -4007,7 +3787,6 @@
               </w:rPr>
               <w:t>Maths</w:t>
             </w:r>
-            <w:proofErr w:type="spellEnd"/>
           </w:p>
         </w:tc>
         <w:tc>
@@ -4030,24 +3809,13 @@
                 <w:szCs w:val="22"/>
               </w:rPr>
             </w:pPr>
-            <w:proofErr w:type="gramStart"/>
             <w:r>
               <w:rPr>
                 <w:rFonts w:ascii="Preeti" w:hAnsi="Preeti" w:cstheme="minorBidi"/>
                 <w:szCs w:val="22"/>
               </w:rPr>
-              <w:t>;</w:t>
-            </w:r>
-            <w:proofErr w:type="spellStart"/>
-            <w:r>
-              <w:rPr>
-                <w:rFonts w:ascii="Preeti" w:hAnsi="Preeti" w:cstheme="minorBidi"/>
-                <w:szCs w:val="22"/>
-              </w:rPr>
-              <w:t>fdflhs</w:t>
-            </w:r>
-            <w:proofErr w:type="spellEnd"/>
-            <w:proofErr w:type="gramEnd"/>
+              <w:t>;fdflhs</w:t>
+            </w:r>
           </w:p>
         </w:tc>
         <w:tc>
@@ -4070,24 +3838,13 @@
                 <w:szCs w:val="22"/>
               </w:rPr>
             </w:pPr>
-            <w:proofErr w:type="gramStart"/>
             <w:r>
               <w:rPr>
                 <w:rFonts w:ascii="Preeti" w:hAnsi="Preeti" w:cs="Times New Roman"/>
                 <w:szCs w:val="22"/>
               </w:rPr>
-              <w:t>g]</w:t>
-            </w:r>
-            <w:proofErr w:type="spellStart"/>
-            <w:r>
-              <w:rPr>
-                <w:rFonts w:ascii="Preeti" w:hAnsi="Preeti" w:cs="Times New Roman"/>
-                <w:szCs w:val="22"/>
-              </w:rPr>
-              <w:t>kfnL</w:t>
-            </w:r>
-            <w:proofErr w:type="spellEnd"/>
-            <w:proofErr w:type="gramEnd"/>
+              <w:t>g]kfnL</w:t>
+            </w:r>
           </w:p>
         </w:tc>
         <w:tc>
@@ -4224,7 +3981,6 @@
                 <w:szCs w:val="22"/>
               </w:rPr>
             </w:pPr>
-            <w:proofErr w:type="spellStart"/>
             <w:r>
               <w:rPr>
                 <w:rFonts w:ascii="Times New Roman" w:hAnsi="Times New Roman" w:cs="Times New Roman"/>
@@ -4232,7 +3988,6 @@
               </w:rPr>
               <w:t>Maths</w:t>
             </w:r>
-            <w:proofErr w:type="spellEnd"/>
           </w:p>
         </w:tc>
         <w:tc>
@@ -4256,24 +4011,13 @@
                 <w:szCs w:val="22"/>
               </w:rPr>
             </w:pPr>
-            <w:proofErr w:type="gramStart"/>
             <w:r>
               <w:rPr>
                 <w:rFonts w:ascii="Preeti" w:hAnsi="Preeti" w:cs="Times New Roman"/>
                 <w:szCs w:val="22"/>
               </w:rPr>
-              <w:t>g]</w:t>
-            </w:r>
-            <w:proofErr w:type="spellStart"/>
-            <w:r>
-              <w:rPr>
-                <w:rFonts w:ascii="Preeti" w:hAnsi="Preeti" w:cs="Times New Roman"/>
-                <w:szCs w:val="22"/>
-              </w:rPr>
-              <w:t>kfnL</w:t>
-            </w:r>
-            <w:proofErr w:type="spellEnd"/>
-            <w:proofErr w:type="gramEnd"/>
+              <w:t>g]kfnL</w:t>
+            </w:r>
           </w:p>
         </w:tc>
         <w:tc>
@@ -4385,24 +4129,13 @@
                 <w:szCs w:val="22"/>
               </w:rPr>
             </w:pPr>
-            <w:proofErr w:type="gramStart"/>
             <w:r>
               <w:rPr>
                 <w:rFonts w:ascii="Preeti" w:hAnsi="Preeti" w:cstheme="minorBidi"/>
                 <w:szCs w:val="22"/>
               </w:rPr>
-              <w:t>;</w:t>
-            </w:r>
-            <w:proofErr w:type="spellStart"/>
-            <w:r>
-              <w:rPr>
-                <w:rFonts w:ascii="Preeti" w:hAnsi="Preeti" w:cstheme="minorBidi"/>
-                <w:szCs w:val="22"/>
-              </w:rPr>
-              <w:t>fdflhs</w:t>
-            </w:r>
-            <w:proofErr w:type="spellEnd"/>
-            <w:proofErr w:type="gramEnd"/>
+              <w:t>;fdflhs</w:t>
+            </w:r>
           </w:p>
         </w:tc>
         <w:tc>
@@ -4586,7 +4319,6 @@
                 <w:szCs w:val="22"/>
               </w:rPr>
             </w:pPr>
-            <w:proofErr w:type="spellStart"/>
             <w:r>
               <w:rPr>
                 <w:rFonts w:ascii="Times New Roman" w:hAnsi="Times New Roman" w:cs="Times New Roman"/>
@@ -4594,7 +4326,6 @@
               </w:rPr>
               <w:t>Maths</w:t>
             </w:r>
-            <w:proofErr w:type="spellEnd"/>
           </w:p>
         </w:tc>
         <w:tc>
@@ -4647,24 +4378,13 @@
                 <w:szCs w:val="22"/>
               </w:rPr>
             </w:pPr>
-            <w:proofErr w:type="gramStart"/>
             <w:r>
               <w:rPr>
                 <w:rFonts w:ascii="Preeti" w:hAnsi="Preeti" w:cs="Times New Roman"/>
                 <w:szCs w:val="22"/>
               </w:rPr>
-              <w:t>g]</w:t>
-            </w:r>
-            <w:proofErr w:type="spellStart"/>
-            <w:r>
-              <w:rPr>
-                <w:rFonts w:ascii="Preeti" w:hAnsi="Preeti" w:cs="Times New Roman"/>
-                <w:szCs w:val="22"/>
-              </w:rPr>
-              <w:t>kfnL</w:t>
-            </w:r>
-            <w:proofErr w:type="spellEnd"/>
-            <w:proofErr w:type="gramEnd"/>
+              <w:t>g]kfnL</w:t>
+            </w:r>
           </w:p>
         </w:tc>
         <w:tc>
@@ -4688,24 +4408,13 @@
                 <w:szCs w:val="22"/>
               </w:rPr>
             </w:pPr>
-            <w:proofErr w:type="gramStart"/>
             <w:r>
               <w:rPr>
                 <w:rFonts w:ascii="Preeti" w:hAnsi="Preeti" w:cstheme="minorBidi"/>
                 <w:szCs w:val="22"/>
               </w:rPr>
-              <w:t>;</w:t>
-            </w:r>
-            <w:proofErr w:type="spellStart"/>
-            <w:r>
-              <w:rPr>
-                <w:rFonts w:ascii="Preeti" w:hAnsi="Preeti" w:cstheme="minorBidi"/>
-                <w:szCs w:val="22"/>
-              </w:rPr>
-              <w:t>fdflhs</w:t>
-            </w:r>
-            <w:proofErr w:type="spellEnd"/>
-            <w:proofErr w:type="gramEnd"/>
+              <w:t>;fdflhs</w:t>
+            </w:r>
           </w:p>
         </w:tc>
       </w:tr>
@@ -4808,10 +4517,8 @@
           <w:sz w:val="18"/>
           <w:szCs w:val="18"/>
         </w:rPr>
-        <w:t xml:space="preserve">Con=Conversation, Rhy=Rhymes, </w:t>
-      </w:r>
-      <w:proofErr w:type="spellStart"/>
-      <w:proofErr w:type="gramStart"/>
+        <w:t xml:space="preserve">Con=Conversation, Rhy=Rhymes, P.Work=Project Work, </w:t>
+      </w:r>
       <w:r>
         <w:rPr>
           <w:rFonts w:ascii="Times New Roman" w:hAnsi="Times New Roman" w:cs="Times New Roman"/>
@@ -4820,10 +4527,8 @@
           <w:sz w:val="18"/>
           <w:szCs w:val="18"/>
         </w:rPr>
-        <w:t>P.Work</w:t>
-      </w:r>
-      <w:proofErr w:type="spellEnd"/>
-      <w:proofErr w:type="gramEnd"/>
+        <w:t>Eng-I</w:t>
+      </w:r>
       <w:r>
         <w:rPr>
           <w:rFonts w:ascii="Times New Roman" w:hAnsi="Times New Roman" w:cs="Times New Roman"/>
@@ -4832,9 +4537,8 @@
           <w:sz w:val="18"/>
           <w:szCs w:val="18"/>
         </w:rPr>
-        <w:t xml:space="preserve">=Project Work, </w:t>
-      </w:r>
-      <w:proofErr w:type="spellStart"/>
+        <w:t xml:space="preserve">=Paragon English, </w:t>
+      </w:r>
       <w:r>
         <w:rPr>
           <w:rFonts w:ascii="Times New Roman" w:hAnsi="Times New Roman" w:cs="Times New Roman"/>
@@ -4843,9 +4547,8 @@
           <w:sz w:val="18"/>
           <w:szCs w:val="18"/>
         </w:rPr>
-        <w:t>Eng.I</w:t>
-      </w:r>
-      <w:proofErr w:type="spellEnd"/>
+        <w:t>Eng-I</w:t>
+      </w:r>
       <w:r>
         <w:rPr>
           <w:rFonts w:ascii="Times New Roman" w:hAnsi="Times New Roman" w:cs="Times New Roman"/>
@@ -4854,54 +4557,13 @@
           <w:sz w:val="18"/>
           <w:szCs w:val="18"/>
         </w:rPr>
-        <w:t xml:space="preserve">=Paragon English, </w:t>
-      </w:r>
-      <w:proofErr w:type="spellStart"/>
-      <w:r>
-        <w:rPr>
-          <w:rFonts w:ascii="Times New Roman" w:hAnsi="Times New Roman" w:cs="Times New Roman"/>
-          <w:i/>
-          <w:iCs/>
-          <w:sz w:val="18"/>
-          <w:szCs w:val="18"/>
-        </w:rPr>
-        <w:t>Eng</w:t>
-      </w:r>
-      <w:r>
-        <w:rPr>
-          <w:rFonts w:ascii="Times New Roman" w:hAnsi="Times New Roman" w:cs="Times New Roman"/>
-          <w:i/>
-          <w:iCs/>
-          <w:sz w:val="18"/>
-          <w:szCs w:val="18"/>
-        </w:rPr>
-        <w:t>.</w:t>
-      </w:r>
-      <w:r>
-        <w:rPr>
-          <w:rFonts w:ascii="Times New Roman" w:hAnsi="Times New Roman" w:cs="Times New Roman"/>
-          <w:i/>
-          <w:iCs/>
-          <w:sz w:val="18"/>
-          <w:szCs w:val="18"/>
-        </w:rPr>
-        <w:t>II</w:t>
-      </w:r>
-      <w:proofErr w:type="spellEnd"/>
-      <w:r>
-        <w:rPr>
-          <w:rFonts w:ascii="Times New Roman" w:hAnsi="Times New Roman" w:cs="Times New Roman"/>
-          <w:i/>
-          <w:iCs/>
-          <w:sz w:val="18"/>
-          <w:szCs w:val="18"/>
-        </w:rPr>
-        <w:t>=Grammar</w:t>
+        <w:t>I=Grammar</w:t>
       </w:r>
     </w:p>
     <w:p>
       <w:pPr>
         <w:spacing w:after="0" w:line="240" w:lineRule="auto"/>
+        <w:ind w:left="630" w:hanging="630"/>
         <w:rPr>
           <w:rFonts w:ascii="Times New Roman" w:hAnsi="Times New Roman" w:cs="Times New Roman"/>
           <w:sz w:val="20"/>
@@ -4921,7 +4583,21 @@
           <w:rFonts w:ascii="Times New Roman" w:hAnsi="Times New Roman" w:cs="Times New Roman"/>
           <w:sz w:val="20"/>
         </w:rPr>
-        <w:t xml:space="preserve">: Parents are kindly requested to collect the </w:t>
+        <w:t xml:space="preserve">: </w:t>
+      </w:r>
+      <w:r>
+        <w:rPr>
+          <w:rFonts w:ascii="Times New Roman" w:hAnsi="Times New Roman" w:cs="Times New Roman"/>
+          <w:sz w:val="20"/>
+        </w:rPr>
+        <w:t xml:space="preserve">1. </w:t>
+      </w:r>
+      <w:r>
+        <w:rPr>
+          <w:rFonts w:ascii="Times New Roman" w:hAnsi="Times New Roman" w:cs="Times New Roman"/>
+          <w:sz w:val="20"/>
+        </w:rPr>
+        <w:t xml:space="preserve">Parents are kindly requested to collect the </w:t>
       </w:r>
       <w:r>
         <w:rPr>
@@ -5019,7 +4695,7 @@
           <w:rFonts w:ascii="Times New Roman" w:hAnsi="Times New Roman" w:cs="Times New Roman"/>
           <w:sz w:val="20"/>
         </w:rPr>
-        <w:t xml:space="preserve"> 2082. </w:t>
+        <w:t xml:space="preserve"> 2082.</w:t>
       </w:r>
     </w:p>
     <w:p>
@@ -5030,6 +4706,13 @@
           <w:sz w:val="20"/>
         </w:rPr>
       </w:pPr>
+      <w:r>
+        <w:rPr>
+          <w:rFonts w:ascii="Times New Roman" w:hAnsi="Times New Roman" w:cs="Times New Roman"/>
+          <w:sz w:val="20"/>
+        </w:rPr>
+        <w:t xml:space="preserve">2. </w:t>
+      </w:r>
       <w:r>
         <w:rPr>
           <w:rFonts w:ascii="Times New Roman" w:hAnsi="Times New Roman" w:cs="Times New Roman"/>
@@ -5127,7 +4810,28 @@
           <w:rFonts w:ascii="Times New Roman" w:hAnsi="Times New Roman" w:cs="Times New Roman"/>
           <w:sz w:val="20"/>
         </w:rPr>
-        <w:t>Looking forward for your positive cooperation for the successful completion of this exam.</w:t>
+        <w:t xml:space="preserve">3. </w:t>
+      </w:r>
+      <w:r>
+        <w:rPr>
+          <w:rFonts w:ascii="Times New Roman" w:hAnsi="Times New Roman" w:cs="Times New Roman"/>
+          <w:sz w:val="20"/>
+        </w:rPr>
+        <w:t>Looking forward for</w:t>
+      </w:r>
+      <w:r>
+        <w:rPr>
+          <w:rFonts w:ascii="Times New Roman" w:hAnsi="Times New Roman" w:cs="Times New Roman"/>
+          <w:sz w:val="20"/>
+        </w:rPr>
+        <w:t xml:space="preserve"> </w:t>
+      </w:r>
+      <w:r>
+        <w:rPr>
+          <w:rFonts w:ascii="Times New Roman" w:hAnsi="Times New Roman" w:cs="Times New Roman"/>
+          <w:sz w:val="20"/>
+        </w:rPr>
+        <w:t>positive cooperation for the successful completion of this exam.</w:t>
       </w:r>
     </w:p>
     <w:p>
@@ -5295,23 +4999,7 @@
           <w:rFonts w:ascii="Times New Roman" w:hAnsi="Times New Roman" w:cs="Times New Roman"/>
           <w:szCs w:val="22"/>
         </w:rPr>
-        <w:t xml:space="preserve">Ratnanagar-7, </w:t>
-      </w:r>
-      <w:proofErr w:type="spellStart"/>
-      <w:r>
-        <w:rPr>
-          <w:rFonts w:ascii="Times New Roman" w:hAnsi="Times New Roman" w:cs="Times New Roman"/>
-          <w:szCs w:val="22"/>
-        </w:rPr>
-        <w:t>Sauraha</w:t>
-      </w:r>
-      <w:proofErr w:type="spellEnd"/>
-      <w:r>
-        <w:rPr>
-          <w:rFonts w:ascii="Times New Roman" w:hAnsi="Times New Roman" w:cs="Times New Roman"/>
-          <w:szCs w:val="22"/>
-        </w:rPr>
-        <w:t>, Chitwan</w:t>
+        <w:t>Ratnanagar-7, Sauraha, Chitwan</w:t>
       </w:r>
     </w:p>
     <w:p>
@@ -6003,9 +5691,10 @@
                 <w:rFonts w:ascii="Times New Roman" w:hAnsi="Times New Roman" w:cs="Times New Roman"/>
                 <w:b/>
                 <w:bCs/>
-                <w:sz w:val="20"/>
-              </w:rPr>
-              <w:t>Class/Day</w:t>
+                <w:sz w:val="18"/>
+                <w:szCs w:val="18"/>
+              </w:rPr>
+              <w:t>Grade/Day</w:t>
             </w:r>
           </w:p>
         </w:tc>
@@ -6353,7 +6042,6 @@
                 <w:szCs w:val="22"/>
               </w:rPr>
             </w:pPr>
-            <w:proofErr w:type="gramStart"/>
             <w:r>
               <w:rPr>
                 <w:rStyle w:val="y2iqfc"/>
@@ -6361,9 +6049,29 @@
                 <w:color w:val="202124"/>
                 <w:szCs w:val="22"/>
               </w:rPr>
-              <w:t>g]</w:t>
-            </w:r>
-            <w:proofErr w:type="spellStart"/>
+              <w:t>g]kfnL ln=</w:t>
+            </w:r>
+          </w:p>
+        </w:tc>
+        <w:tc>
+          <w:tcPr>
+            <w:tcW w:w="810" w:type="dxa"/>
+            <w:tcBorders>
+              <w:top w:val="single" w:sz="4" w:space="0" w:color="auto"/>
+              <w:left w:val="single" w:sz="4" w:space="0" w:color="auto"/>
+              <w:bottom w:val="single" w:sz="4" w:space="0" w:color="auto"/>
+              <w:right w:val="single" w:sz="4" w:space="0" w:color="auto"/>
+            </w:tcBorders>
+            <w:vAlign w:val="center"/>
+          </w:tcPr>
+          <w:p>
+            <w:pPr>
+              <w:jc w:val="center"/>
+              <w:rPr>
+                <w:rFonts w:ascii="Times New Roman" w:hAnsi="Times New Roman" w:cs="Times New Roman"/>
+                <w:szCs w:val="22"/>
+              </w:rPr>
+            </w:pPr>
             <w:r>
               <w:rPr>
                 <w:rStyle w:val="y2iqfc"/>
@@ -6371,93 +6079,8 @@
                 <w:color w:val="202124"/>
                 <w:szCs w:val="22"/>
               </w:rPr>
-              <w:t>kfnL</w:t>
-            </w:r>
-            <w:proofErr w:type="spellEnd"/>
-            <w:proofErr w:type="gramEnd"/>
-            <w:r>
-              <w:rPr>
-                <w:rStyle w:val="y2iqfc"/>
-                <w:rFonts w:ascii="Preeti" w:hAnsi="Preeti" w:cs="Nirmala UI"/>
-                <w:color w:val="202124"/>
-                <w:szCs w:val="22"/>
-              </w:rPr>
-              <w:t xml:space="preserve"> ln=</w:t>
-            </w:r>
-          </w:p>
-        </w:tc>
-        <w:tc>
-          <w:tcPr>
-            <w:tcW w:w="810" w:type="dxa"/>
-            <w:tcBorders>
-              <w:top w:val="single" w:sz="4" w:space="0" w:color="auto"/>
-              <w:left w:val="single" w:sz="4" w:space="0" w:color="auto"/>
-              <w:bottom w:val="single" w:sz="4" w:space="0" w:color="auto"/>
-              <w:right w:val="single" w:sz="4" w:space="0" w:color="auto"/>
-            </w:tcBorders>
-            <w:vAlign w:val="center"/>
-          </w:tcPr>
-          <w:p>
-            <w:pPr>
-              <w:jc w:val="center"/>
-              <w:rPr>
-                <w:rFonts w:ascii="Times New Roman" w:hAnsi="Times New Roman" w:cs="Times New Roman"/>
-                <w:szCs w:val="22"/>
-              </w:rPr>
-            </w:pPr>
-            <w:proofErr w:type="gramStart"/>
-            <w:r>
-              <w:rPr>
-                <w:rStyle w:val="y2iqfc"/>
-                <w:rFonts w:ascii="Preeti" w:hAnsi="Preeti" w:cs="Nirmala UI"/>
-                <w:color w:val="202124"/>
-                <w:szCs w:val="22"/>
-              </w:rPr>
-              <w:t>g]</w:t>
-            </w:r>
-            <w:proofErr w:type="spellStart"/>
-            <w:r>
-              <w:rPr>
-                <w:rStyle w:val="y2iqfc"/>
-                <w:rFonts w:ascii="Preeti" w:hAnsi="Preeti" w:cs="Nirmala UI"/>
-                <w:color w:val="202124"/>
-                <w:szCs w:val="22"/>
-              </w:rPr>
-              <w:t>kfnL</w:t>
-            </w:r>
-            <w:proofErr w:type="spellEnd"/>
-            <w:proofErr w:type="gramEnd"/>
-            <w:r>
-              <w:rPr>
-                <w:rStyle w:val="y2iqfc"/>
-                <w:rFonts w:ascii="Preeti" w:hAnsi="Preeti" w:cs="Nirmala UI"/>
-                <w:color w:val="202124"/>
-                <w:szCs w:val="22"/>
-              </w:rPr>
-              <w:t xml:space="preserve"> </w:t>
-            </w:r>
-            <w:proofErr w:type="spellStart"/>
-            <w:proofErr w:type="gramStart"/>
-            <w:r>
-              <w:rPr>
-                <w:rStyle w:val="y2iqfc"/>
-                <w:rFonts w:ascii="Preeti" w:hAnsi="Preeti" w:cs="Nirmala UI"/>
-                <w:color w:val="202124"/>
-                <w:szCs w:val="22"/>
-              </w:rPr>
-              <w:t>df</w:t>
-            </w:r>
-            <w:proofErr w:type="spellEnd"/>
-            <w:r>
-              <w:rPr>
-                <w:rStyle w:val="y2iqfc"/>
-                <w:rFonts w:ascii="Preeti" w:hAnsi="Preeti" w:cs="Nirmala UI"/>
-                <w:color w:val="202124"/>
-                <w:szCs w:val="22"/>
-              </w:rPr>
-              <w:t>}=</w:t>
-            </w:r>
-            <w:proofErr w:type="gramEnd"/>
+              <w:t>g]kfnL df}=</w:t>
+            </w:r>
           </w:p>
         </w:tc>
         <w:tc>
@@ -6479,7 +6102,6 @@
                 <w:szCs w:val="22"/>
               </w:rPr>
             </w:pPr>
-            <w:proofErr w:type="spellStart"/>
             <w:r>
               <w:rPr>
                 <w:rFonts w:ascii="Times New Roman" w:hAnsi="Times New Roman" w:cs="Times New Roman"/>
@@ -6487,7 +6109,6 @@
               </w:rPr>
               <w:t>Maths</w:t>
             </w:r>
-            <w:proofErr w:type="spellEnd"/>
             <w:r>
               <w:rPr>
                 <w:rFonts w:ascii="Times New Roman" w:hAnsi="Times New Roman" w:cs="Times New Roman"/>
@@ -6729,7 +6350,6 @@
                 <w:szCs w:val="22"/>
               </w:rPr>
             </w:pPr>
-            <w:proofErr w:type="spellStart"/>
             <w:r>
               <w:rPr>
                 <w:rFonts w:ascii="Times New Roman" w:hAnsi="Times New Roman" w:cs="Times New Roman"/>
@@ -6737,7 +6357,6 @@
               </w:rPr>
               <w:t>Maths</w:t>
             </w:r>
-            <w:proofErr w:type="spellEnd"/>
           </w:p>
         </w:tc>
         <w:tc>
@@ -6760,7 +6379,6 @@
                 <w:szCs w:val="22"/>
               </w:rPr>
             </w:pPr>
-            <w:proofErr w:type="gramStart"/>
             <w:r>
               <w:rPr>
                 <w:rStyle w:val="y2iqfc"/>
@@ -6768,20 +6386,8 @@
                 <w:color w:val="202124"/>
                 <w:szCs w:val="22"/>
               </w:rPr>
-              <w:t>g]</w:t>
-            </w:r>
-            <w:proofErr w:type="spellStart"/>
-            <w:r>
-              <w:rPr>
-                <w:rStyle w:val="y2iqfc"/>
-                <w:rFonts w:ascii="Preeti" w:hAnsi="Preeti" w:cs="Nirmala UI"/>
-                <w:color w:val="202124"/>
-                <w:szCs w:val="22"/>
-              </w:rPr>
-              <w:t>kfnL</w:t>
-            </w:r>
-            <w:proofErr w:type="spellEnd"/>
-            <w:proofErr w:type="gramEnd"/>
+              <w:t>g]kfnL</w:t>
+            </w:r>
           </w:p>
         </w:tc>
         <w:tc>
@@ -6881,8 +6487,6 @@
                 <w:szCs w:val="22"/>
               </w:rPr>
             </w:pPr>
-            <w:proofErr w:type="spellStart"/>
-            <w:proofErr w:type="gramStart"/>
             <w:r>
               <w:rPr>
                 <w:rFonts w:ascii="Times New Roman" w:hAnsi="Times New Roman" w:cs="Times New Roman"/>
@@ -6904,8 +6508,6 @@
               </w:rPr>
               <w:t>k</w:t>
             </w:r>
-            <w:proofErr w:type="spellEnd"/>
-            <w:proofErr w:type="gramEnd"/>
           </w:p>
         </w:tc>
         <w:tc>
@@ -6929,21 +6531,12 @@
                 <w:szCs w:val="22"/>
               </w:rPr>
             </w:pPr>
-            <w:proofErr w:type="spellStart"/>
-            <w:r>
-              <w:rPr>
-                <w:rFonts w:ascii="Times New Roman" w:hAnsi="Times New Roman" w:cs="Times New Roman"/>
-                <w:szCs w:val="22"/>
-              </w:rPr>
-              <w:t>Con+Rhy</w:t>
-            </w:r>
-            <w:proofErr w:type="spellEnd"/>
-            <w:r>
-              <w:rPr>
-                <w:rFonts w:ascii="Times New Roman" w:hAnsi="Times New Roman" w:cs="Times New Roman"/>
-                <w:szCs w:val="22"/>
-              </w:rPr>
-              <w:t>.</w:t>
+            <w:r>
+              <w:rPr>
+                <w:rFonts w:ascii="Times New Roman" w:hAnsi="Times New Roman" w:cs="Times New Roman"/>
+                <w:szCs w:val="22"/>
+              </w:rPr>
+              <w:t>Con+Rhy.</w:t>
             </w:r>
           </w:p>
         </w:tc>
@@ -7034,7 +6627,6 @@
                 <w:szCs w:val="22"/>
               </w:rPr>
             </w:pPr>
-            <w:proofErr w:type="spellStart"/>
             <w:r>
               <w:rPr>
                 <w:rFonts w:ascii="Times New Roman" w:hAnsi="Times New Roman" w:cs="Times New Roman"/>
@@ -7042,7 +6634,6 @@
               </w:rPr>
               <w:t>Maths</w:t>
             </w:r>
-            <w:proofErr w:type="spellEnd"/>
           </w:p>
         </w:tc>
         <w:tc>
@@ -7069,7 +6660,6 @@
                 <w:szCs w:val="22"/>
               </w:rPr>
             </w:pPr>
-            <w:proofErr w:type="gramStart"/>
             <w:r>
               <w:rPr>
                 <w:rStyle w:val="y2iqfc"/>
@@ -7077,20 +6667,8 @@
                 <w:color w:val="202124"/>
                 <w:szCs w:val="22"/>
               </w:rPr>
-              <w:t>g]</w:t>
-            </w:r>
-            <w:proofErr w:type="spellStart"/>
-            <w:r>
-              <w:rPr>
-                <w:rStyle w:val="y2iqfc"/>
-                <w:rFonts w:ascii="Preeti" w:hAnsi="Preeti" w:cs="Nirmala UI"/>
-                <w:color w:val="202124"/>
-                <w:szCs w:val="22"/>
-              </w:rPr>
-              <w:t>kfnL</w:t>
-            </w:r>
-            <w:proofErr w:type="spellEnd"/>
-            <w:proofErr w:type="gramEnd"/>
+              <w:t>g]kfnL</w:t>
+            </w:r>
           </w:p>
         </w:tc>
         <w:tc>
@@ -7191,15 +6769,13 @@
                 <w:szCs w:val="22"/>
               </w:rPr>
             </w:pPr>
-            <w:proofErr w:type="spellStart"/>
-            <w:r>
-              <w:rPr>
-                <w:rFonts w:ascii="Times New Roman" w:hAnsi="Times New Roman" w:cs="Times New Roman"/>
-                <w:szCs w:val="22"/>
-              </w:rPr>
-              <w:t>Eng.I</w:t>
-            </w:r>
-            <w:proofErr w:type="spellEnd"/>
+            <w:r>
+              <w:rPr>
+                <w:rFonts w:ascii="Times New Roman" w:hAnsi="Times New Roman" w:cs="Times New Roman"/>
+                <w:szCs w:val="22"/>
+              </w:rPr>
+              <w:t>Eng-I</w:t>
+            </w:r>
           </w:p>
         </w:tc>
         <w:tc>
@@ -7222,15 +6798,20 @@
                 <w:szCs w:val="22"/>
               </w:rPr>
             </w:pPr>
-            <w:proofErr w:type="spellStart"/>
-            <w:r>
-              <w:rPr>
-                <w:rFonts w:ascii="Times New Roman" w:hAnsi="Times New Roman" w:cs="Times New Roman"/>
-                <w:szCs w:val="22"/>
-              </w:rPr>
-              <w:t>Eng.II</w:t>
-            </w:r>
-            <w:proofErr w:type="spellEnd"/>
+            <w:r>
+              <w:rPr>
+                <w:rFonts w:ascii="Times New Roman" w:hAnsi="Times New Roman" w:cs="Times New Roman"/>
+                <w:szCs w:val="22"/>
+              </w:rPr>
+              <w:t>Eng-I</w:t>
+            </w:r>
+            <w:r>
+              <w:rPr>
+                <w:rFonts w:ascii="Times New Roman" w:hAnsi="Times New Roman" w:cs="Times New Roman"/>
+                <w:szCs w:val="22"/>
+              </w:rPr>
+              <w:t>I</w:t>
+            </w:r>
           </w:p>
         </w:tc>
         <w:tc>
@@ -7319,7 +6900,6 @@
                 <w:szCs w:val="22"/>
               </w:rPr>
             </w:pPr>
-            <w:proofErr w:type="spellStart"/>
             <w:r>
               <w:rPr>
                 <w:rFonts w:ascii="Times New Roman" w:hAnsi="Times New Roman" w:cs="Times New Roman"/>
@@ -7327,7 +6907,6 @@
               </w:rPr>
               <w:t>Maths</w:t>
             </w:r>
-            <w:proofErr w:type="spellEnd"/>
           </w:p>
         </w:tc>
         <w:tc>
@@ -7458,7 +7037,6 @@
                 <w:szCs w:val="22"/>
               </w:rPr>
             </w:pPr>
-            <w:proofErr w:type="gramStart"/>
             <w:r>
               <w:rPr>
                 <w:rStyle w:val="y2iqfc"/>
@@ -7466,20 +7044,8 @@
                 <w:color w:val="202124"/>
                 <w:szCs w:val="22"/>
               </w:rPr>
-              <w:t>g]</w:t>
-            </w:r>
-            <w:proofErr w:type="spellStart"/>
-            <w:r>
-              <w:rPr>
-                <w:rStyle w:val="y2iqfc"/>
-                <w:rFonts w:ascii="Preeti" w:hAnsi="Preeti" w:cs="Nirmala UI"/>
-                <w:color w:val="202124"/>
-                <w:szCs w:val="22"/>
-              </w:rPr>
-              <w:t>kfnL</w:t>
-            </w:r>
-            <w:proofErr w:type="spellEnd"/>
-            <w:proofErr w:type="gramEnd"/>
+              <w:t>g]kfnL</w:t>
+            </w:r>
           </w:p>
         </w:tc>
         <w:tc>
@@ -7502,15 +7068,20 @@
                 <w:szCs w:val="22"/>
               </w:rPr>
             </w:pPr>
-            <w:proofErr w:type="spellStart"/>
-            <w:r>
-              <w:rPr>
-                <w:rFonts w:ascii="Times New Roman" w:hAnsi="Times New Roman" w:cs="Times New Roman"/>
-                <w:szCs w:val="22"/>
-              </w:rPr>
-              <w:t>Eng.II</w:t>
-            </w:r>
-            <w:proofErr w:type="spellEnd"/>
+            <w:r>
+              <w:rPr>
+                <w:rFonts w:ascii="Times New Roman" w:hAnsi="Times New Roman" w:cs="Times New Roman"/>
+                <w:szCs w:val="22"/>
+              </w:rPr>
+              <w:t>Eng-I</w:t>
+            </w:r>
+            <w:r>
+              <w:rPr>
+                <w:rFonts w:ascii="Times New Roman" w:hAnsi="Times New Roman" w:cs="Times New Roman"/>
+                <w:szCs w:val="22"/>
+              </w:rPr>
+              <w:t>I</w:t>
+            </w:r>
           </w:p>
         </w:tc>
         <w:tc>
@@ -7690,7 +7261,6 @@
                 <w:szCs w:val="22"/>
               </w:rPr>
             </w:pPr>
-            <w:proofErr w:type="spellStart"/>
             <w:r>
               <w:rPr>
                 <w:rFonts w:ascii="Times New Roman" w:hAnsi="Times New Roman" w:cs="Times New Roman"/>
@@ -7698,7 +7268,6 @@
               </w:rPr>
               <w:t>Maths</w:t>
             </w:r>
-            <w:proofErr w:type="spellEnd"/>
           </w:p>
         </w:tc>
         <w:tc>
@@ -7722,21 +7291,19 @@
                 <w:szCs w:val="22"/>
               </w:rPr>
             </w:pPr>
-            <w:proofErr w:type="spellStart"/>
-            <w:r>
-              <w:rPr>
-                <w:rFonts w:ascii="Times New Roman" w:hAnsi="Times New Roman" w:cs="Times New Roman"/>
-                <w:szCs w:val="22"/>
-              </w:rPr>
-              <w:t>Eng.II</w:t>
-            </w:r>
-            <w:proofErr w:type="spellEnd"/>
-            <w:r>
-              <w:rPr>
-                <w:rFonts w:ascii="Times New Roman" w:hAnsi="Times New Roman" w:cs="Times New Roman"/>
-                <w:szCs w:val="22"/>
-              </w:rPr>
-              <w:t xml:space="preserve"> +</w:t>
+            <w:r>
+              <w:rPr>
+                <w:rFonts w:ascii="Times New Roman" w:hAnsi="Times New Roman" w:cs="Times New Roman"/>
+                <w:szCs w:val="22"/>
+              </w:rPr>
+              <w:t>Eng-I</w:t>
+            </w:r>
+            <w:r>
+              <w:rPr>
+                <w:rFonts w:ascii="Times New Roman" w:hAnsi="Times New Roman" w:cs="Times New Roman"/>
+                <w:szCs w:val="22"/>
+              </w:rPr>
+              <w:t>I +</w:t>
             </w:r>
           </w:p>
           <w:p>
@@ -7809,7 +7376,6 @@
                 <w:szCs w:val="22"/>
               </w:rPr>
             </w:pPr>
-            <w:proofErr w:type="gramStart"/>
             <w:r>
               <w:rPr>
                 <w:rStyle w:val="y2iqfc"/>
@@ -7817,20 +7383,8 @@
                 <w:color w:val="202124"/>
                 <w:szCs w:val="22"/>
               </w:rPr>
-              <w:t>g]</w:t>
-            </w:r>
-            <w:proofErr w:type="spellStart"/>
-            <w:r>
-              <w:rPr>
-                <w:rStyle w:val="y2iqfc"/>
-                <w:rFonts w:ascii="Preeti" w:hAnsi="Preeti" w:cs="Nirmala UI"/>
-                <w:color w:val="202124"/>
-                <w:szCs w:val="22"/>
-              </w:rPr>
-              <w:t>kfnL</w:t>
-            </w:r>
-            <w:proofErr w:type="spellEnd"/>
-            <w:proofErr w:type="gramEnd"/>
+              <w:t>g]kfnL</w:t>
+            </w:r>
           </w:p>
         </w:tc>
         <w:tc>
@@ -7975,15 +7529,20 @@
                 <w:szCs w:val="22"/>
               </w:rPr>
             </w:pPr>
-            <w:proofErr w:type="spellStart"/>
-            <w:r>
-              <w:rPr>
-                <w:rFonts w:ascii="Times New Roman" w:hAnsi="Times New Roman" w:cs="Times New Roman"/>
-                <w:szCs w:val="22"/>
-              </w:rPr>
-              <w:t>Eng.II</w:t>
-            </w:r>
-            <w:proofErr w:type="spellEnd"/>
+            <w:r>
+              <w:rPr>
+                <w:rFonts w:ascii="Times New Roman" w:hAnsi="Times New Roman" w:cs="Times New Roman"/>
+                <w:szCs w:val="22"/>
+              </w:rPr>
+              <w:t>Eng-I</w:t>
+            </w:r>
+            <w:r>
+              <w:rPr>
+                <w:rFonts w:ascii="Times New Roman" w:hAnsi="Times New Roman" w:cs="Times New Roman"/>
+                <w:szCs w:val="22"/>
+              </w:rPr>
+              <w:t>I</w:t>
+            </w:r>
           </w:p>
         </w:tc>
         <w:tc>
@@ -8007,24 +7566,13 @@
                 <w:szCs w:val="22"/>
               </w:rPr>
             </w:pPr>
-            <w:proofErr w:type="gramStart"/>
             <w:r>
               <w:rPr>
                 <w:rFonts w:ascii="Preeti" w:hAnsi="Preeti" w:cstheme="minorBidi"/>
                 <w:szCs w:val="22"/>
               </w:rPr>
-              <w:t>;</w:t>
-            </w:r>
-            <w:proofErr w:type="spellStart"/>
-            <w:r>
-              <w:rPr>
-                <w:rFonts w:ascii="Preeti" w:hAnsi="Preeti" w:cstheme="minorBidi"/>
-                <w:szCs w:val="22"/>
-              </w:rPr>
-              <w:t>fdflhs</w:t>
-            </w:r>
-            <w:proofErr w:type="spellEnd"/>
-            <w:proofErr w:type="gramEnd"/>
+              <w:t>;fdflhs</w:t>
+            </w:r>
           </w:p>
         </w:tc>
         <w:tc>
@@ -8047,7 +7595,6 @@
                 <w:szCs w:val="22"/>
               </w:rPr>
             </w:pPr>
-            <w:proofErr w:type="spellStart"/>
             <w:r>
               <w:rPr>
                 <w:rFonts w:ascii="Times New Roman" w:hAnsi="Times New Roman" w:cs="Times New Roman"/>
@@ -8055,7 +7602,6 @@
               </w:rPr>
               <w:t>Maths</w:t>
             </w:r>
-            <w:proofErr w:type="spellEnd"/>
           </w:p>
         </w:tc>
         <w:tc>
@@ -8109,7 +7655,6 @@
                 <w:szCs w:val="22"/>
               </w:rPr>
             </w:pPr>
-            <w:proofErr w:type="gramStart"/>
             <w:r>
               <w:rPr>
                 <w:rStyle w:val="y2iqfc"/>
@@ -8117,20 +7662,8 @@
                 <w:color w:val="202124"/>
                 <w:szCs w:val="22"/>
               </w:rPr>
-              <w:t>g]</w:t>
-            </w:r>
-            <w:proofErr w:type="spellStart"/>
-            <w:r>
-              <w:rPr>
-                <w:rStyle w:val="y2iqfc"/>
-                <w:rFonts w:ascii="Preeti" w:hAnsi="Preeti" w:cs="Nirmala UI"/>
-                <w:color w:val="202124"/>
-                <w:szCs w:val="22"/>
-              </w:rPr>
-              <w:t>kfnL</w:t>
-            </w:r>
-            <w:proofErr w:type="spellEnd"/>
-            <w:proofErr w:type="gramEnd"/>
+              <w:t>g]kfnL</w:t>
+            </w:r>
           </w:p>
         </w:tc>
         <w:tc>
@@ -8234,7 +7767,6 @@
                 <w:szCs w:val="22"/>
               </w:rPr>
             </w:pPr>
-            <w:proofErr w:type="spellStart"/>
             <w:r>
               <w:rPr>
                 <w:rFonts w:ascii="Times New Roman" w:hAnsi="Times New Roman" w:cs="Times New Roman"/>
@@ -8242,7 +7774,6 @@
               </w:rPr>
               <w:t>Maths</w:t>
             </w:r>
-            <w:proofErr w:type="spellEnd"/>
           </w:p>
         </w:tc>
         <w:tc>
@@ -8265,24 +7796,13 @@
                 <w:szCs w:val="22"/>
               </w:rPr>
             </w:pPr>
-            <w:proofErr w:type="gramStart"/>
             <w:r>
               <w:rPr>
                 <w:rFonts w:ascii="Preeti" w:hAnsi="Preeti" w:cs="Times New Roman"/>
                 <w:szCs w:val="22"/>
               </w:rPr>
-              <w:t>g]</w:t>
-            </w:r>
-            <w:proofErr w:type="spellStart"/>
-            <w:r>
-              <w:rPr>
-                <w:rFonts w:ascii="Preeti" w:hAnsi="Preeti" w:cs="Times New Roman"/>
-                <w:szCs w:val="22"/>
-              </w:rPr>
-              <w:t>kfnL</w:t>
-            </w:r>
-            <w:proofErr w:type="spellEnd"/>
-            <w:proofErr w:type="gramEnd"/>
+              <w:t>g]kfnL</w:t>
+            </w:r>
           </w:p>
         </w:tc>
         <w:tc>
@@ -8305,24 +7825,13 @@
                 <w:szCs w:val="22"/>
               </w:rPr>
             </w:pPr>
-            <w:proofErr w:type="gramStart"/>
             <w:r>
               <w:rPr>
                 <w:rFonts w:ascii="Preeti" w:hAnsi="Preeti" w:cstheme="minorBidi"/>
                 <w:szCs w:val="22"/>
               </w:rPr>
-              <w:t>;</w:t>
-            </w:r>
-            <w:proofErr w:type="spellStart"/>
-            <w:r>
-              <w:rPr>
-                <w:rFonts w:ascii="Preeti" w:hAnsi="Preeti" w:cstheme="minorBidi"/>
-                <w:szCs w:val="22"/>
-              </w:rPr>
-              <w:t>fdflhs</w:t>
-            </w:r>
-            <w:proofErr w:type="spellEnd"/>
-            <w:proofErr w:type="gramEnd"/>
+              <w:t>;fdflhs</w:t>
+            </w:r>
           </w:p>
         </w:tc>
         <w:tc>
@@ -8375,21 +7884,19 @@
                 <w:szCs w:val="22"/>
               </w:rPr>
             </w:pPr>
-            <w:proofErr w:type="spellStart"/>
-            <w:r>
-              <w:rPr>
-                <w:rFonts w:ascii="Times New Roman" w:hAnsi="Times New Roman" w:cs="Times New Roman"/>
-                <w:szCs w:val="22"/>
-              </w:rPr>
-              <w:t>Eng.II</w:t>
-            </w:r>
-            <w:proofErr w:type="spellEnd"/>
-            <w:r>
-              <w:rPr>
-                <w:rFonts w:ascii="Times New Roman" w:hAnsi="Times New Roman" w:cs="Times New Roman"/>
-                <w:szCs w:val="22"/>
-              </w:rPr>
-              <w:t xml:space="preserve">+ </w:t>
+            <w:r>
+              <w:rPr>
+                <w:rFonts w:ascii="Times New Roman" w:hAnsi="Times New Roman" w:cs="Times New Roman"/>
+                <w:szCs w:val="22"/>
+              </w:rPr>
+              <w:t>Eng-I</w:t>
+            </w:r>
+            <w:r>
+              <w:rPr>
+                <w:rFonts w:ascii="Times New Roman" w:hAnsi="Times New Roman" w:cs="Times New Roman"/>
+                <w:szCs w:val="22"/>
+              </w:rPr>
+              <w:t xml:space="preserve">I+ </w:t>
             </w:r>
             <w:r>
               <w:rPr>
@@ -8571,24 +8078,13 @@
                 <w:szCs w:val="22"/>
               </w:rPr>
             </w:pPr>
-            <w:proofErr w:type="gramStart"/>
             <w:r>
               <w:rPr>
                 <w:rFonts w:ascii="Preeti" w:hAnsi="Preeti" w:cs="Times New Roman"/>
                 <w:szCs w:val="22"/>
               </w:rPr>
-              <w:t>g]</w:t>
-            </w:r>
-            <w:proofErr w:type="spellStart"/>
-            <w:r>
-              <w:rPr>
-                <w:rFonts w:ascii="Preeti" w:hAnsi="Preeti" w:cs="Times New Roman"/>
-                <w:szCs w:val="22"/>
-              </w:rPr>
-              <w:t>kfnL</w:t>
-            </w:r>
-            <w:proofErr w:type="spellEnd"/>
-            <w:proofErr w:type="gramEnd"/>
+              <w:t>g]kfnL</w:t>
+            </w:r>
           </w:p>
         </w:tc>
         <w:tc>
@@ -8611,7 +8107,6 @@
                 <w:szCs w:val="22"/>
               </w:rPr>
             </w:pPr>
-            <w:proofErr w:type="spellStart"/>
             <w:r>
               <w:rPr>
                 <w:rFonts w:ascii="Times New Roman" w:hAnsi="Times New Roman" w:cs="Times New Roman"/>
@@ -8619,7 +8114,6 @@
               </w:rPr>
               <w:t>Maths</w:t>
             </w:r>
-            <w:proofErr w:type="spellEnd"/>
           </w:p>
         </w:tc>
         <w:tc>
@@ -8642,24 +8136,13 @@
                 <w:szCs w:val="22"/>
               </w:rPr>
             </w:pPr>
-            <w:proofErr w:type="gramStart"/>
             <w:r>
               <w:rPr>
                 <w:rFonts w:ascii="Preeti" w:hAnsi="Preeti" w:cstheme="minorBidi"/>
                 <w:szCs w:val="22"/>
               </w:rPr>
-              <w:t>;</w:t>
-            </w:r>
-            <w:proofErr w:type="spellStart"/>
-            <w:r>
-              <w:rPr>
-                <w:rFonts w:ascii="Preeti" w:hAnsi="Preeti" w:cstheme="minorBidi"/>
-                <w:szCs w:val="22"/>
-              </w:rPr>
-              <w:t>fdflhs</w:t>
-            </w:r>
-            <w:proofErr w:type="spellEnd"/>
-            <w:proofErr w:type="gramEnd"/>
+              <w:t>;fdflhs</w:t>
+            </w:r>
           </w:p>
         </w:tc>
         <w:tc>
@@ -8683,15 +8166,13 @@
                 <w:szCs w:val="22"/>
               </w:rPr>
             </w:pPr>
-            <w:proofErr w:type="spellStart"/>
-            <w:r>
-              <w:rPr>
-                <w:rFonts w:ascii="Times New Roman" w:hAnsi="Times New Roman" w:cs="Times New Roman"/>
-                <w:szCs w:val="22"/>
-              </w:rPr>
-              <w:t>Eng.I</w:t>
-            </w:r>
-            <w:proofErr w:type="spellEnd"/>
+            <w:r>
+              <w:rPr>
+                <w:rFonts w:ascii="Times New Roman" w:hAnsi="Times New Roman" w:cs="Times New Roman"/>
+                <w:szCs w:val="22"/>
+              </w:rPr>
+              <w:t>Eng-I</w:t>
+            </w:r>
           </w:p>
         </w:tc>
         <w:tc>
@@ -8756,11 +8237,13 @@
             <w:pPr>
               <w:jc w:val="center"/>
               <w:rPr>
-                <w:szCs w:val="22"/>
-              </w:rPr>
-            </w:pPr>
-            <w:r>
-              <w:rPr>
+                <w:rFonts w:ascii="Times New Roman" w:hAnsi="Times New Roman" w:cs="Times New Roman"/>
+                <w:szCs w:val="22"/>
+              </w:rPr>
+            </w:pPr>
+            <w:r>
+              <w:rPr>
+                <w:rFonts w:ascii="Times New Roman" w:hAnsi="Times New Roman" w:cs="Times New Roman"/>
                 <w:szCs w:val="22"/>
               </w:rPr>
               <w:t>HPCA+</w:t>
@@ -8781,6 +8264,7 @@
             </w:pPr>
             <w:r>
               <w:rPr>
+                <w:rFonts w:ascii="Times New Roman" w:hAnsi="Times New Roman" w:cs="Times New Roman"/>
                 <w:szCs w:val="22"/>
               </w:rPr>
               <w:t>Eng-II</w:t>
@@ -8844,7 +8328,6 @@
                 <w:szCs w:val="22"/>
               </w:rPr>
             </w:pPr>
-            <w:proofErr w:type="spellStart"/>
             <w:r>
               <w:rPr>
                 <w:rFonts w:ascii="Times New Roman" w:hAnsi="Times New Roman" w:cs="Times New Roman"/>
@@ -8852,7 +8335,6 @@
               </w:rPr>
               <w:t>Maths</w:t>
             </w:r>
-            <w:proofErr w:type="spellEnd"/>
           </w:p>
         </w:tc>
         <w:tc>
@@ -8876,15 +8358,13 @@
                 <w:szCs w:val="22"/>
               </w:rPr>
             </w:pPr>
-            <w:proofErr w:type="spellStart"/>
-            <w:r>
-              <w:rPr>
-                <w:rFonts w:ascii="Times New Roman" w:hAnsi="Times New Roman" w:cs="Times New Roman"/>
-                <w:szCs w:val="22"/>
-              </w:rPr>
-              <w:t>Eng.I</w:t>
-            </w:r>
-            <w:proofErr w:type="spellEnd"/>
+            <w:r>
+              <w:rPr>
+                <w:rFonts w:ascii="Times New Roman" w:hAnsi="Times New Roman" w:cs="Times New Roman"/>
+                <w:szCs w:val="22"/>
+              </w:rPr>
+              <w:t>Eng-I</w:t>
+            </w:r>
           </w:p>
         </w:tc>
         <w:tc>
@@ -8908,24 +8388,13 @@
                 <w:szCs w:val="22"/>
               </w:rPr>
             </w:pPr>
-            <w:proofErr w:type="gramStart"/>
             <w:r>
               <w:rPr>
                 <w:rFonts w:ascii="Preeti" w:hAnsi="Preeti" w:cstheme="minorBidi"/>
                 <w:szCs w:val="22"/>
               </w:rPr>
-              <w:t>;</w:t>
-            </w:r>
-            <w:proofErr w:type="spellStart"/>
-            <w:r>
-              <w:rPr>
-                <w:rFonts w:ascii="Preeti" w:hAnsi="Preeti" w:cstheme="minorBidi"/>
-                <w:szCs w:val="22"/>
-              </w:rPr>
-              <w:t>fdflhs</w:t>
-            </w:r>
-            <w:proofErr w:type="spellEnd"/>
-            <w:proofErr w:type="gramEnd"/>
+              <w:t>;fdflhs</w:t>
+            </w:r>
           </w:p>
         </w:tc>
         <w:tc>
@@ -8977,24 +8446,13 @@
                 <w:szCs w:val="22"/>
               </w:rPr>
             </w:pPr>
-            <w:proofErr w:type="gramStart"/>
             <w:r>
               <w:rPr>
                 <w:rFonts w:ascii="Preeti" w:hAnsi="Preeti" w:cs="Times New Roman"/>
                 <w:szCs w:val="22"/>
               </w:rPr>
-              <w:t>g]</w:t>
-            </w:r>
-            <w:proofErr w:type="spellStart"/>
-            <w:r>
-              <w:rPr>
-                <w:rFonts w:ascii="Preeti" w:hAnsi="Preeti" w:cs="Times New Roman"/>
-                <w:szCs w:val="22"/>
-              </w:rPr>
-              <w:t>kfnL</w:t>
-            </w:r>
-            <w:proofErr w:type="spellEnd"/>
-            <w:proofErr w:type="gramEnd"/>
+              <w:t>g]kfnL</w:t>
+            </w:r>
           </w:p>
         </w:tc>
         <w:tc>
@@ -9012,11 +8470,13 @@
             <w:pPr>
               <w:jc w:val="center"/>
               <w:rPr>
-                <w:szCs w:val="22"/>
-              </w:rPr>
-            </w:pPr>
-            <w:r>
-              <w:rPr>
+                <w:rFonts w:ascii="Times New Roman" w:hAnsi="Times New Roman" w:cs="Times New Roman"/>
+                <w:szCs w:val="22"/>
+              </w:rPr>
+            </w:pPr>
+            <w:r>
+              <w:rPr>
+                <w:rFonts w:ascii="Times New Roman" w:hAnsi="Times New Roman" w:cs="Times New Roman"/>
                 <w:szCs w:val="22"/>
               </w:rPr>
               <w:t>HPCA+</w:t>
@@ -9031,6 +8491,7 @@
             </w:pPr>
             <w:r>
               <w:rPr>
+                <w:rFonts w:ascii="Times New Roman" w:hAnsi="Times New Roman" w:cs="Times New Roman"/>
                 <w:szCs w:val="22"/>
               </w:rPr>
               <w:t>Eng-II</w:t>
@@ -9201,7 +8662,6 @@
                 <w:szCs w:val="22"/>
               </w:rPr>
             </w:pPr>
-            <w:proofErr w:type="spellStart"/>
             <w:r>
               <w:rPr>
                 <w:rFonts w:ascii="Times New Roman" w:hAnsi="Times New Roman" w:cs="Times New Roman"/>
@@ -9209,7 +8669,6 @@
               </w:rPr>
               <w:t>Maths</w:t>
             </w:r>
-            <w:proofErr w:type="spellEnd"/>
           </w:p>
         </w:tc>
         <w:tc>
@@ -9232,24 +8691,13 @@
                 <w:szCs w:val="22"/>
               </w:rPr>
             </w:pPr>
-            <w:proofErr w:type="gramStart"/>
             <w:r>
               <w:rPr>
                 <w:rFonts w:ascii="Preeti" w:hAnsi="Preeti" w:cstheme="minorBidi"/>
                 <w:szCs w:val="22"/>
               </w:rPr>
-              <w:t>;</w:t>
-            </w:r>
-            <w:proofErr w:type="spellStart"/>
-            <w:r>
-              <w:rPr>
-                <w:rFonts w:ascii="Preeti" w:hAnsi="Preeti" w:cstheme="minorBidi"/>
-                <w:szCs w:val="22"/>
-              </w:rPr>
-              <w:t>fdflhs</w:t>
-            </w:r>
-            <w:proofErr w:type="spellEnd"/>
-            <w:proofErr w:type="gramEnd"/>
+              <w:t>;fdflhs</w:t>
+            </w:r>
           </w:p>
         </w:tc>
         <w:tc>
@@ -9272,24 +8720,13 @@
                 <w:szCs w:val="22"/>
               </w:rPr>
             </w:pPr>
-            <w:proofErr w:type="gramStart"/>
             <w:r>
               <w:rPr>
                 <w:rFonts w:ascii="Preeti" w:hAnsi="Preeti" w:cs="Times New Roman"/>
                 <w:szCs w:val="22"/>
               </w:rPr>
-              <w:t>g]</w:t>
-            </w:r>
-            <w:proofErr w:type="spellStart"/>
-            <w:r>
-              <w:rPr>
-                <w:rFonts w:ascii="Preeti" w:hAnsi="Preeti" w:cs="Times New Roman"/>
-                <w:szCs w:val="22"/>
-              </w:rPr>
-              <w:t>kfnL</w:t>
-            </w:r>
-            <w:proofErr w:type="spellEnd"/>
-            <w:proofErr w:type="gramEnd"/>
+              <w:t>g]kfnL</w:t>
+            </w:r>
           </w:p>
         </w:tc>
         <w:tc>
@@ -9426,7 +8863,6 @@
                 <w:szCs w:val="22"/>
               </w:rPr>
             </w:pPr>
-            <w:proofErr w:type="spellStart"/>
             <w:r>
               <w:rPr>
                 <w:rFonts w:ascii="Times New Roman" w:hAnsi="Times New Roman" w:cs="Times New Roman"/>
@@ -9434,7 +8870,6 @@
               </w:rPr>
               <w:t>Maths</w:t>
             </w:r>
-            <w:proofErr w:type="spellEnd"/>
           </w:p>
         </w:tc>
         <w:tc>
@@ -9458,24 +8893,13 @@
                 <w:szCs w:val="22"/>
               </w:rPr>
             </w:pPr>
-            <w:proofErr w:type="gramStart"/>
             <w:r>
               <w:rPr>
                 <w:rFonts w:ascii="Preeti" w:hAnsi="Preeti" w:cs="Times New Roman"/>
                 <w:szCs w:val="22"/>
               </w:rPr>
-              <w:t>g]</w:t>
-            </w:r>
-            <w:proofErr w:type="spellStart"/>
-            <w:r>
-              <w:rPr>
-                <w:rFonts w:ascii="Preeti" w:hAnsi="Preeti" w:cs="Times New Roman"/>
-                <w:szCs w:val="22"/>
-              </w:rPr>
-              <w:t>kfnL</w:t>
-            </w:r>
-            <w:proofErr w:type="spellEnd"/>
-            <w:proofErr w:type="gramEnd"/>
+              <w:t>g]kfnL</w:t>
+            </w:r>
           </w:p>
         </w:tc>
         <w:tc>
@@ -9587,24 +9011,13 @@
                 <w:szCs w:val="22"/>
               </w:rPr>
             </w:pPr>
-            <w:proofErr w:type="gramStart"/>
             <w:r>
               <w:rPr>
                 <w:rFonts w:ascii="Preeti" w:hAnsi="Preeti" w:cstheme="minorBidi"/>
                 <w:szCs w:val="22"/>
               </w:rPr>
-              <w:t>;</w:t>
-            </w:r>
-            <w:proofErr w:type="spellStart"/>
-            <w:r>
-              <w:rPr>
-                <w:rFonts w:ascii="Preeti" w:hAnsi="Preeti" w:cstheme="minorBidi"/>
-                <w:szCs w:val="22"/>
-              </w:rPr>
-              <w:t>fdflhs</w:t>
-            </w:r>
-            <w:proofErr w:type="spellEnd"/>
-            <w:proofErr w:type="gramEnd"/>
+              <w:t>;fdflhs</w:t>
+            </w:r>
           </w:p>
         </w:tc>
         <w:tc>
@@ -9788,7 +9201,6 @@
                 <w:szCs w:val="22"/>
               </w:rPr>
             </w:pPr>
-            <w:proofErr w:type="spellStart"/>
             <w:r>
               <w:rPr>
                 <w:rFonts w:ascii="Times New Roman" w:hAnsi="Times New Roman" w:cs="Times New Roman"/>
@@ -9796,7 +9208,6 @@
               </w:rPr>
               <w:t>Maths</w:t>
             </w:r>
-            <w:proofErr w:type="spellEnd"/>
           </w:p>
         </w:tc>
         <w:tc>
@@ -9849,24 +9260,13 @@
                 <w:szCs w:val="22"/>
               </w:rPr>
             </w:pPr>
-            <w:proofErr w:type="gramStart"/>
             <w:r>
               <w:rPr>
                 <w:rFonts w:ascii="Preeti" w:hAnsi="Preeti" w:cs="Times New Roman"/>
                 <w:szCs w:val="22"/>
               </w:rPr>
-              <w:t>g]</w:t>
-            </w:r>
-            <w:proofErr w:type="spellStart"/>
-            <w:r>
-              <w:rPr>
-                <w:rFonts w:ascii="Preeti" w:hAnsi="Preeti" w:cs="Times New Roman"/>
-                <w:szCs w:val="22"/>
-              </w:rPr>
-              <w:t>kfnL</w:t>
-            </w:r>
-            <w:proofErr w:type="spellEnd"/>
-            <w:proofErr w:type="gramEnd"/>
+              <w:t>g]kfnL</w:t>
+            </w:r>
           </w:p>
         </w:tc>
         <w:tc>
@@ -9890,24 +9290,13 @@
                 <w:szCs w:val="22"/>
               </w:rPr>
             </w:pPr>
-            <w:proofErr w:type="gramStart"/>
             <w:r>
               <w:rPr>
                 <w:rFonts w:ascii="Preeti" w:hAnsi="Preeti" w:cstheme="minorBidi"/>
                 <w:szCs w:val="22"/>
               </w:rPr>
-              <w:t>;</w:t>
-            </w:r>
-            <w:proofErr w:type="spellStart"/>
-            <w:r>
-              <w:rPr>
-                <w:rFonts w:ascii="Preeti" w:hAnsi="Preeti" w:cstheme="minorBidi"/>
-                <w:szCs w:val="22"/>
-              </w:rPr>
-              <w:t>fdflhs</w:t>
-            </w:r>
-            <w:proofErr w:type="spellEnd"/>
-            <w:proofErr w:type="gramEnd"/>
+              <w:t>;fdflhs</w:t>
+            </w:r>
           </w:p>
         </w:tc>
       </w:tr>
@@ -9931,10 +9320,8 @@
           <w:sz w:val="18"/>
           <w:szCs w:val="18"/>
         </w:rPr>
-        <w:t xml:space="preserve">Con=Conversation, Rhy=Rhymes, </w:t>
-      </w:r>
-      <w:proofErr w:type="spellStart"/>
-      <w:proofErr w:type="gramStart"/>
+        <w:t xml:space="preserve">Con=Conversation, Rhy=Rhymes, P.Work=Project Work, </w:t>
+      </w:r>
       <w:r>
         <w:rPr>
           <w:rFonts w:ascii="Times New Roman" w:hAnsi="Times New Roman" w:cs="Times New Roman"/>
@@ -9943,10 +9330,8 @@
           <w:sz w:val="18"/>
           <w:szCs w:val="18"/>
         </w:rPr>
-        <w:t>P.Work</w:t>
-      </w:r>
-      <w:proofErr w:type="spellEnd"/>
-      <w:proofErr w:type="gramEnd"/>
+        <w:t>Eng-I</w:t>
+      </w:r>
       <w:r>
         <w:rPr>
           <w:rFonts w:ascii="Times New Roman" w:hAnsi="Times New Roman" w:cs="Times New Roman"/>
@@ -9955,9 +9340,8 @@
           <w:sz w:val="18"/>
           <w:szCs w:val="18"/>
         </w:rPr>
-        <w:t xml:space="preserve">=Project Work, </w:t>
-      </w:r>
-      <w:proofErr w:type="spellStart"/>
+        <w:t xml:space="preserve">=Paragon English, </w:t>
+      </w:r>
       <w:r>
         <w:rPr>
           <w:rFonts w:ascii="Times New Roman" w:hAnsi="Times New Roman" w:cs="Times New Roman"/>
@@ -9966,9 +9350,8 @@
           <w:sz w:val="18"/>
           <w:szCs w:val="18"/>
         </w:rPr>
-        <w:t>Eng.I</w:t>
-      </w:r>
-      <w:proofErr w:type="spellEnd"/>
+        <w:t>Eng-I</w:t>
+      </w:r>
       <w:r>
         <w:rPr>
           <w:rFonts w:ascii="Times New Roman" w:hAnsi="Times New Roman" w:cs="Times New Roman"/>
@@ -9977,54 +9360,13 @@
           <w:sz w:val="18"/>
           <w:szCs w:val="18"/>
         </w:rPr>
-        <w:t xml:space="preserve">=Paragon English, </w:t>
-      </w:r>
-      <w:proofErr w:type="spellStart"/>
-      <w:r>
-        <w:rPr>
-          <w:rFonts w:ascii="Times New Roman" w:hAnsi="Times New Roman" w:cs="Times New Roman"/>
-          <w:i/>
-          <w:iCs/>
-          <w:sz w:val="18"/>
-          <w:szCs w:val="18"/>
-        </w:rPr>
-        <w:t>Eng</w:t>
-      </w:r>
-      <w:r>
-        <w:rPr>
-          <w:rFonts w:ascii="Times New Roman" w:hAnsi="Times New Roman" w:cs="Times New Roman"/>
-          <w:i/>
-          <w:iCs/>
-          <w:sz w:val="18"/>
-          <w:szCs w:val="18"/>
-        </w:rPr>
-        <w:t>.</w:t>
-      </w:r>
-      <w:r>
-        <w:rPr>
-          <w:rFonts w:ascii="Times New Roman" w:hAnsi="Times New Roman" w:cs="Times New Roman"/>
-          <w:i/>
-          <w:iCs/>
-          <w:sz w:val="18"/>
-          <w:szCs w:val="18"/>
-        </w:rPr>
-        <w:t>II</w:t>
-      </w:r>
-      <w:proofErr w:type="spellEnd"/>
-      <w:r>
-        <w:rPr>
-          <w:rFonts w:ascii="Times New Roman" w:hAnsi="Times New Roman" w:cs="Times New Roman"/>
-          <w:i/>
-          <w:iCs/>
-          <w:sz w:val="18"/>
-          <w:szCs w:val="18"/>
-        </w:rPr>
-        <w:t>=Grammar</w:t>
+        <w:t>I=Grammar</w:t>
       </w:r>
     </w:p>
     <w:p>
       <w:pPr>
         <w:spacing w:after="0" w:line="240" w:lineRule="auto"/>
+        <w:ind w:left="720" w:hanging="720"/>
         <w:rPr>
           <w:rFonts w:ascii="Times New Roman" w:hAnsi="Times New Roman" w:cs="Times New Roman"/>
           <w:sz w:val="20"/>
@@ -10044,7 +9386,21 @@
           <w:rFonts w:ascii="Times New Roman" w:hAnsi="Times New Roman" w:cs="Times New Roman"/>
           <w:sz w:val="20"/>
         </w:rPr>
-        <w:t xml:space="preserve">: Parents are kindly requested to collect the </w:t>
+        <w:t xml:space="preserve">: </w:t>
+      </w:r>
+      <w:r>
+        <w:rPr>
+          <w:rFonts w:ascii="Times New Roman" w:hAnsi="Times New Roman" w:cs="Times New Roman"/>
+          <w:sz w:val="20"/>
+        </w:rPr>
+        <w:t xml:space="preserve">1. </w:t>
+      </w:r>
+      <w:r>
+        <w:rPr>
+          <w:rFonts w:ascii="Times New Roman" w:hAnsi="Times New Roman" w:cs="Times New Roman"/>
+          <w:sz w:val="20"/>
+        </w:rPr>
+        <w:t xml:space="preserve">Parents are kindly requested to collect the </w:t>
       </w:r>
       <w:r>
         <w:rPr>
@@ -10133,7 +9489,7 @@
           <w:rFonts w:ascii="Times New Roman" w:hAnsi="Times New Roman" w:cs="Times New Roman"/>
           <w:sz w:val="20"/>
         </w:rPr>
-        <w:t xml:space="preserve"> 2082. </w:t>
+        <w:t xml:space="preserve"> 2082.</w:t>
       </w:r>
     </w:p>
     <w:p>
@@ -10149,6 +9505,13 @@
           <w:rFonts w:ascii="Times New Roman" w:hAnsi="Times New Roman" w:cs="Times New Roman"/>
           <w:sz w:val="20"/>
         </w:rPr>
+        <w:t xml:space="preserve">2. </w:t>
+      </w:r>
+      <w:r>
+        <w:rPr>
+          <w:rFonts w:ascii="Times New Roman" w:hAnsi="Times New Roman" w:cs="Times New Roman"/>
+          <w:sz w:val="20"/>
+        </w:rPr>
         <w:t>Parents can also view and pay their fees through the school's mobile app.</w:t>
       </w:r>
     </w:p>
@@ -10165,13 +9528,13 @@
           <w:noProof/>
         </w:rPr>
         <w:drawing>
-          <wp:anchor distT="0" distB="0" distL="114300" distR="114300" simplePos="0" relativeHeight="251665408" behindDoc="0" locked="0" layoutInCell="1" allowOverlap="1" wp14:anchorId="1459303C" wp14:editId="10DCB0F3">
+          <wp:anchor distT="0" distB="0" distL="114300" distR="114300" simplePos="0" relativeHeight="251665408" behindDoc="0" locked="0" layoutInCell="1" allowOverlap="1" wp14:anchorId="1459303C" wp14:editId="1EA708CB">
             <wp:simplePos x="0" y="0"/>
             <wp:positionH relativeFrom="column">
-              <wp:posOffset>4210050</wp:posOffset>
+              <wp:posOffset>4204335</wp:posOffset>
             </wp:positionH>
             <wp:positionV relativeFrom="paragraph">
-              <wp:posOffset>40945</wp:posOffset>
+              <wp:posOffset>84232</wp:posOffset>
             </wp:positionV>
             <wp:extent cx="311416" cy="397944"/>
             <wp:effectExtent l="52070" t="5080" r="0" b="45720"/>
@@ -10241,7 +9604,14 @@
           <w:rFonts w:ascii="Times New Roman" w:hAnsi="Times New Roman" w:cs="Times New Roman"/>
           <w:sz w:val="20"/>
         </w:rPr>
-        <w:t>Looking forward for your positive cooperation for the successful completion of this exam.</w:t>
+        <w:t xml:space="preserve">3. </w:t>
+      </w:r>
+      <w:r>
+        <w:rPr>
+          <w:rFonts w:ascii="Times New Roman" w:hAnsi="Times New Roman" w:cs="Times New Roman"/>
+          <w:sz w:val="20"/>
+        </w:rPr>
+        <w:t>Looking forward for positive cooperation for the successful completion of this exam.</w:t>
       </w:r>
     </w:p>
     <w:p>

</xml_diff>